<commit_message>
Fixed analytic app and add another module for generate word file
</commit_message>
<xml_diff>
--- a/static/word/strike/template.docx
+++ b/static/word/strike/template.docx
@@ -56,7 +56,21 @@
               <w:rPr>
                 <w:lang w:val="en-US"/>
               </w:rPr>
-              <w:t>{{card|var_verbose_name(”id”)}}</w:t>
+              <w:t>{{</w:t>
+            </w:r>
+            <w:proofErr w:type="spellStart"/>
+            <w:r>
+              <w:rPr>
+                <w:lang w:val="en-US"/>
+              </w:rPr>
+              <w:t>card|var_verbose_name</w:t>
+            </w:r>
+            <w:proofErr w:type="spellEnd"/>
+            <w:r>
+              <w:rPr>
+                <w:lang w:val="en-US"/>
+              </w:rPr>
+              <w:t>(”name”)}}</w:t>
             </w:r>
           </w:p>
         </w:tc>
@@ -74,7 +88,7 @@
               <w:rPr>
                 <w:lang w:val="en-US"/>
               </w:rPr>
-              <w:t>{{ card.id }}</w:t>
+              <w:t>{{ card.name }}</w:t>
             </w:r>
           </w:p>
         </w:tc>
@@ -121,8 +135,44 @@
               <w:rPr>
                 <w:lang w:val="en-US"/>
               </w:rPr>
-              <w:t>{{card|var_verbose_name(”name”)}}</w:t>
-            </w:r>
+              <w:t>{{</w:t>
+            </w:r>
+            <w:proofErr w:type="spellStart"/>
+            <w:r>
+              <w:rPr>
+                <w:lang w:val="en-US"/>
+              </w:rPr>
+              <w:t>card|var_verbose_name</w:t>
+            </w:r>
+            <w:proofErr w:type="spellEnd"/>
+            <w:r>
+              <w:rPr>
+                <w:lang w:val="en-US"/>
+              </w:rPr>
+              <w:t>(”</w:t>
+            </w:r>
+            <w:proofErr w:type="spellStart"/>
+            <w:r>
+              <w:rPr>
+                <w:lang w:val="en-US"/>
+              </w:rPr>
+              <w:t>card_sources</w:t>
+            </w:r>
+            <w:proofErr w:type="spellEnd"/>
+            <w:r>
+              <w:rPr>
+                <w:lang w:val="en-US"/>
+              </w:rPr>
+              <w:t>”)}}</w:t>
+            </w:r>
+          </w:p>
+          <w:p>
+            <w:pPr>
+              <w:jc w:val="center"/>
+              <w:rPr>
+                <w:lang w:val="en-US"/>
+              </w:rPr>
+            </w:pPr>
           </w:p>
         </w:tc>
         <w:tc>
@@ -139,7 +189,87 @@
               <w:rPr>
                 <w:lang w:val="en-US"/>
               </w:rPr>
-              <w:t>{{ card.name }}</w:t>
+              <w:t xml:space="preserve">{% for item in </w:t>
+            </w:r>
+            <w:proofErr w:type="spellStart"/>
+            <w:r>
+              <w:rPr>
+                <w:lang w:val="en-US"/>
+              </w:rPr>
+              <w:t>card_sources</w:t>
+            </w:r>
+            <w:proofErr w:type="spellEnd"/>
+            <w:r>
+              <w:rPr>
+                <w:lang w:val="en-US"/>
+              </w:rPr>
+              <w:t xml:space="preserve"> %}</w:t>
+            </w:r>
+          </w:p>
+          <w:p>
+            <w:pPr>
+              <w:rPr>
+                <w:lang w:val="en-US"/>
+              </w:rPr>
+            </w:pPr>
+            <w:r>
+              <w:rPr>
+                <w:lang w:val="en-US"/>
+              </w:rPr>
+              <w:t>{% if item.name %}</w:t>
+            </w:r>
+          </w:p>
+          <w:p>
+            <w:pPr>
+              <w:rPr>
+                <w:lang w:val="en-US"/>
+              </w:rPr>
+            </w:pPr>
+            <w:r>
+              <w:rPr>
+                <w:lang w:val="en-US"/>
+              </w:rPr>
+              <w:t>{{ item.name }}</w:t>
+            </w:r>
+          </w:p>
+          <w:p>
+            <w:pPr>
+              <w:rPr>
+                <w:lang w:val="en-US"/>
+              </w:rPr>
+            </w:pPr>
+            <w:r>
+              <w:rPr>
+                <w:lang w:val="en-US"/>
+              </w:rPr>
+              <w:t>{%endif%}</w:t>
+            </w:r>
+          </w:p>
+          <w:p>
+            <w:pPr>
+              <w:rPr>
+                <w:lang w:val="en-US"/>
+              </w:rPr>
+            </w:pPr>
+            <w:r>
+              <w:rPr>
+                <w:lang w:val="en-US"/>
+              </w:rPr>
+              <w:t xml:space="preserve">{% </w:t>
+            </w:r>
+            <w:proofErr w:type="spellStart"/>
+            <w:r>
+              <w:rPr>
+                <w:lang w:val="en-US"/>
+              </w:rPr>
+              <w:t>endfor</w:t>
+            </w:r>
+            <w:proofErr w:type="spellEnd"/>
+            <w:r>
+              <w:rPr>
+                <w:lang w:val="en-US"/>
+              </w:rPr>
+              <w:t xml:space="preserve"> %}</w:t>
             </w:r>
           </w:p>
         </w:tc>
@@ -186,16 +316,36 @@
               <w:rPr>
                 <w:lang w:val="en-US"/>
               </w:rPr>
-              <w:t>{{card|var_verbose_name(”card_sources”)}}</w:t>
-            </w:r>
-          </w:p>
-          <w:p>
-            <w:pPr>
-              <w:jc w:val="center"/>
-              <w:rPr>
-                <w:lang w:val="en-US"/>
-              </w:rPr>
-            </w:pPr>
+              <w:t>{{</w:t>
+            </w:r>
+            <w:proofErr w:type="spellStart"/>
+            <w:r>
+              <w:rPr>
+                <w:lang w:val="en-US"/>
+              </w:rPr>
+              <w:t>card|var_verbose_name</w:t>
+            </w:r>
+            <w:proofErr w:type="spellEnd"/>
+            <w:r>
+              <w:rPr>
+                <w:lang w:val="en-US"/>
+              </w:rPr>
+              <w:t>(”</w:t>
+            </w:r>
+            <w:proofErr w:type="spellStart"/>
+            <w:r>
+              <w:rPr>
+                <w:lang w:val="en-US"/>
+              </w:rPr>
+              <w:t>source_url</w:t>
+            </w:r>
+            <w:proofErr w:type="spellEnd"/>
+            <w:r>
+              <w:rPr>
+                <w:lang w:val="en-US"/>
+              </w:rPr>
+              <w:t>”)}}</w:t>
+            </w:r>
           </w:p>
         </w:tc>
         <w:tc>
@@ -212,71 +362,61 @@
               <w:rPr>
                 <w:lang w:val="en-US"/>
               </w:rPr>
-              <w:t>{% for item in card_sources %}</w:t>
-            </w:r>
-          </w:p>
-          <w:p>
-            <w:pPr>
-              <w:rPr>
-                <w:lang w:val="en-US"/>
-              </w:rPr>
-            </w:pPr>
-            <w:r>
-              <w:rPr>
-                <w:lang w:val="en-US"/>
-              </w:rPr>
-              <w:t>{% if item.name</w:t>
-            </w:r>
-            <w:r>
-              <w:rPr>
-                <w:lang w:val="en-US"/>
-              </w:rPr>
-              <w:t xml:space="preserve"> </w:t>
-            </w:r>
-            <w:r>
-              <w:rPr>
-                <w:lang w:val="en-US"/>
-              </w:rPr>
-              <w:t>%}</w:t>
-            </w:r>
-          </w:p>
-          <w:p>
-            <w:pPr>
-              <w:rPr>
-                <w:lang w:val="en-US"/>
-              </w:rPr>
-            </w:pPr>
-            <w:r>
-              <w:rPr>
-                <w:lang w:val="en-US"/>
-              </w:rPr>
-              <w:t>{{ item.name }}</w:t>
-            </w:r>
-          </w:p>
-          <w:p>
-            <w:pPr>
-              <w:rPr>
-                <w:lang w:val="en-US"/>
-              </w:rPr>
-            </w:pPr>
-            <w:r>
-              <w:rPr>
-                <w:lang w:val="en-US"/>
-              </w:rPr>
-              <w:t>{%endif%}</w:t>
-            </w:r>
-          </w:p>
-          <w:p>
-            <w:pPr>
-              <w:rPr>
-                <w:lang w:val="en-US"/>
-              </w:rPr>
-            </w:pPr>
-            <w:r>
-              <w:rPr>
-                <w:lang w:val="en-US"/>
-              </w:rPr>
-              <w:t>{% endfor %}</w:t>
+              <w:t xml:space="preserve">{% if </w:t>
+            </w:r>
+            <w:proofErr w:type="spellStart"/>
+            <w:r>
+              <w:rPr>
+                <w:lang w:val="en-US"/>
+              </w:rPr>
+              <w:t>card.source_url</w:t>
+            </w:r>
+            <w:proofErr w:type="spellEnd"/>
+            <w:r>
+              <w:rPr>
+                <w:lang w:val="en-US"/>
+              </w:rPr>
+              <w:t xml:space="preserve"> %}</w:t>
+            </w:r>
+          </w:p>
+          <w:p>
+            <w:pPr>
+              <w:rPr>
+                <w:lang w:val="en-US"/>
+              </w:rPr>
+            </w:pPr>
+            <w:r>
+              <w:rPr>
+                <w:lang w:val="en-US"/>
+              </w:rPr>
+              <w:t xml:space="preserve">{{ </w:t>
+            </w:r>
+            <w:proofErr w:type="spellStart"/>
+            <w:r>
+              <w:rPr>
+                <w:lang w:val="en-US"/>
+              </w:rPr>
+              <w:t>card.source_url</w:t>
+            </w:r>
+            <w:proofErr w:type="spellEnd"/>
+            <w:r>
+              <w:rPr>
+                <w:lang w:val="en-US"/>
+              </w:rPr>
+              <w:t xml:space="preserve"> }}</w:t>
+            </w:r>
+          </w:p>
+          <w:p>
+            <w:pPr>
+              <w:rPr>
+                <w:lang w:val="en-US"/>
+              </w:rPr>
+            </w:pPr>
+            <w:r>
+              <w:rPr>
+                <w:lang w:val="en-US"/>
+              </w:rPr>
+              <w:t>{% endif %}</w:t>
             </w:r>
           </w:p>
         </w:tc>
@@ -323,7 +463,35 @@
               <w:rPr>
                 <w:lang w:val="en-US"/>
               </w:rPr>
-              <w:t>{{card|var_verbose_name(”source_url”)}}</w:t>
+              <w:t>{{</w:t>
+            </w:r>
+            <w:proofErr w:type="spellStart"/>
+            <w:r>
+              <w:rPr>
+                <w:lang w:val="en-US"/>
+              </w:rPr>
+              <w:t>card|var_verbose_name</w:t>
+            </w:r>
+            <w:proofErr w:type="spellEnd"/>
+            <w:r>
+              <w:rPr>
+                <w:lang w:val="en-US"/>
+              </w:rPr>
+              <w:t>(”</w:t>
+            </w:r>
+            <w:proofErr w:type="spellStart"/>
+            <w:r>
+              <w:rPr>
+                <w:lang w:val="en-US"/>
+              </w:rPr>
+              <w:t>source_content</w:t>
+            </w:r>
+            <w:proofErr w:type="spellEnd"/>
+            <w:r>
+              <w:rPr>
+                <w:lang w:val="en-US"/>
+              </w:rPr>
+              <w:t>”)}}</w:t>
             </w:r>
           </w:p>
         </w:tc>
@@ -341,20 +509,48 @@
               <w:rPr>
                 <w:lang w:val="en-US"/>
               </w:rPr>
-              <w:t>{% if card.source_url %}</w:t>
-            </w:r>
-          </w:p>
-          <w:p>
-            <w:pPr>
-              <w:rPr>
-                <w:lang w:val="en-US"/>
-              </w:rPr>
-            </w:pPr>
-            <w:r>
-              <w:rPr>
-                <w:lang w:val="en-US"/>
-              </w:rPr>
-              <w:t>{{ card.source_url }}</w:t>
+              <w:t xml:space="preserve">{% if </w:t>
+            </w:r>
+            <w:proofErr w:type="spellStart"/>
+            <w:r>
+              <w:rPr>
+                <w:lang w:val="en-US"/>
+              </w:rPr>
+              <w:t>card.source_content</w:t>
+            </w:r>
+            <w:proofErr w:type="spellEnd"/>
+            <w:r>
+              <w:rPr>
+                <w:lang w:val="en-US"/>
+              </w:rPr>
+              <w:t xml:space="preserve"> %}</w:t>
+            </w:r>
+          </w:p>
+          <w:p>
+            <w:pPr>
+              <w:rPr>
+                <w:lang w:val="en-US"/>
+              </w:rPr>
+            </w:pPr>
+            <w:r>
+              <w:rPr>
+                <w:lang w:val="en-US"/>
+              </w:rPr>
+              <w:t xml:space="preserve">{{ </w:t>
+            </w:r>
+            <w:proofErr w:type="spellStart"/>
+            <w:r>
+              <w:rPr>
+                <w:lang w:val="en-US"/>
+              </w:rPr>
+              <w:t>card.source_content</w:t>
+            </w:r>
+            <w:proofErr w:type="spellEnd"/>
+            <w:r>
+              <w:rPr>
+                <w:lang w:val="en-US"/>
+              </w:rPr>
+              <w:t xml:space="preserve"> }}</w:t>
             </w:r>
           </w:p>
           <w:p>
@@ -414,7 +610,21 @@
               <w:rPr>
                 <w:lang w:val="en-US"/>
               </w:rPr>
-              <w:t>{{card|var_verbose_name(”source_content”)}}</w:t>
+              <w:t>{{</w:t>
+            </w:r>
+            <w:proofErr w:type="spellStart"/>
+            <w:r>
+              <w:rPr>
+                <w:lang w:val="en-US"/>
+              </w:rPr>
+              <w:t>card|var_verbose_name</w:t>
+            </w:r>
+            <w:proofErr w:type="spellEnd"/>
+            <w:r>
+              <w:rPr>
+                <w:lang w:val="en-US"/>
+              </w:rPr>
+              <w:t>(”country”)}}</w:t>
             </w:r>
           </w:p>
         </w:tc>
@@ -432,20 +642,48 @@
               <w:rPr>
                 <w:lang w:val="en-US"/>
               </w:rPr>
-              <w:t>{% if card.source_content %}</w:t>
-            </w:r>
-          </w:p>
-          <w:p>
-            <w:pPr>
-              <w:rPr>
-                <w:lang w:val="en-US"/>
-              </w:rPr>
-            </w:pPr>
-            <w:r>
-              <w:rPr>
-                <w:lang w:val="en-US"/>
-              </w:rPr>
-              <w:t>{{ card.source_content }}</w:t>
+              <w:t xml:space="preserve">{% if </w:t>
+            </w:r>
+            <w:proofErr w:type="spellStart"/>
+            <w:r>
+              <w:rPr>
+                <w:lang w:val="en-US"/>
+              </w:rPr>
+              <w:t>card.country</w:t>
+            </w:r>
+            <w:proofErr w:type="spellEnd"/>
+            <w:r>
+              <w:rPr>
+                <w:lang w:val="en-US"/>
+              </w:rPr>
+              <w:t xml:space="preserve"> %}</w:t>
+            </w:r>
+          </w:p>
+          <w:p>
+            <w:pPr>
+              <w:rPr>
+                <w:lang w:val="en-US"/>
+              </w:rPr>
+            </w:pPr>
+            <w:r>
+              <w:rPr>
+                <w:lang w:val="en-US"/>
+              </w:rPr>
+              <w:t xml:space="preserve">{{ </w:t>
+            </w:r>
+            <w:proofErr w:type="spellStart"/>
+            <w:r>
+              <w:rPr>
+                <w:lang w:val="en-US"/>
+              </w:rPr>
+              <w:t>card.country</w:t>
+            </w:r>
+            <w:proofErr w:type="spellEnd"/>
+            <w:r>
+              <w:rPr>
+                <w:lang w:val="en-US"/>
+              </w:rPr>
+              <w:t xml:space="preserve"> }}</w:t>
             </w:r>
           </w:p>
           <w:p>
@@ -505,7 +743,21 @@
               <w:rPr>
                 <w:lang w:val="en-US"/>
               </w:rPr>
-              <w:t>{{card|var_verbose_name(”country”)}}</w:t>
+              <w:t>{{</w:t>
+            </w:r>
+            <w:proofErr w:type="spellStart"/>
+            <w:r>
+              <w:rPr>
+                <w:lang w:val="en-US"/>
+              </w:rPr>
+              <w:t>card|var_verbose_name</w:t>
+            </w:r>
+            <w:proofErr w:type="spellEnd"/>
+            <w:r>
+              <w:rPr>
+                <w:lang w:val="en-US"/>
+              </w:rPr>
+              <w:t>(”region”)}}</w:t>
             </w:r>
           </w:p>
         </w:tc>
@@ -523,20 +775,48 @@
               <w:rPr>
                 <w:lang w:val="en-US"/>
               </w:rPr>
-              <w:t>{% if card.country %}</w:t>
-            </w:r>
-          </w:p>
-          <w:p>
-            <w:pPr>
-              <w:rPr>
-                <w:lang w:val="en-US"/>
-              </w:rPr>
-            </w:pPr>
-            <w:r>
-              <w:rPr>
-                <w:lang w:val="en-US"/>
-              </w:rPr>
-              <w:t>{{ card.country }}</w:t>
+              <w:t xml:space="preserve">{% if </w:t>
+            </w:r>
+            <w:proofErr w:type="spellStart"/>
+            <w:r>
+              <w:rPr>
+                <w:lang w:val="en-US"/>
+              </w:rPr>
+              <w:t>card.region</w:t>
+            </w:r>
+            <w:proofErr w:type="spellEnd"/>
+            <w:r>
+              <w:rPr>
+                <w:lang w:val="en-US"/>
+              </w:rPr>
+              <w:t xml:space="preserve"> %}</w:t>
+            </w:r>
+          </w:p>
+          <w:p>
+            <w:pPr>
+              <w:rPr>
+                <w:lang w:val="en-US"/>
+              </w:rPr>
+            </w:pPr>
+            <w:r>
+              <w:rPr>
+                <w:lang w:val="en-US"/>
+              </w:rPr>
+              <w:t xml:space="preserve">{{ </w:t>
+            </w:r>
+            <w:proofErr w:type="spellStart"/>
+            <w:r>
+              <w:rPr>
+                <w:lang w:val="en-US"/>
+              </w:rPr>
+              <w:t>card.region</w:t>
+            </w:r>
+            <w:proofErr w:type="spellEnd"/>
+            <w:r>
+              <w:rPr>
+                <w:lang w:val="en-US"/>
+              </w:rPr>
+              <w:t xml:space="preserve"> }}</w:t>
             </w:r>
           </w:p>
           <w:p>
@@ -596,7 +876,35 @@
               <w:rPr>
                 <w:lang w:val="en-US"/>
               </w:rPr>
-              <w:t>{{card|var_verbose_name(”region”)}}</w:t>
+              <w:t>{{</w:t>
+            </w:r>
+            <w:proofErr w:type="spellStart"/>
+            <w:r>
+              <w:rPr>
+                <w:lang w:val="en-US"/>
+              </w:rPr>
+              <w:t>card|var_verbose_name</w:t>
+            </w:r>
+            <w:proofErr w:type="spellEnd"/>
+            <w:r>
+              <w:rPr>
+                <w:lang w:val="en-US"/>
+              </w:rPr>
+              <w:t>(”</w:t>
+            </w:r>
+            <w:proofErr w:type="spellStart"/>
+            <w:r>
+              <w:rPr>
+                <w:lang w:val="en-US"/>
+              </w:rPr>
+              <w:t>city_name</w:t>
+            </w:r>
+            <w:proofErr w:type="spellEnd"/>
+            <w:r>
+              <w:rPr>
+                <w:lang w:val="en-US"/>
+              </w:rPr>
+              <w:t>”)}}</w:t>
             </w:r>
           </w:p>
         </w:tc>
@@ -614,20 +922,48 @@
               <w:rPr>
                 <w:lang w:val="en-US"/>
               </w:rPr>
-              <w:t>{% if card.region %}</w:t>
-            </w:r>
-          </w:p>
-          <w:p>
-            <w:pPr>
-              <w:rPr>
-                <w:lang w:val="en-US"/>
-              </w:rPr>
-            </w:pPr>
-            <w:r>
-              <w:rPr>
-                <w:lang w:val="en-US"/>
-              </w:rPr>
-              <w:t>{{ card.region }}</w:t>
+              <w:t xml:space="preserve">{% if </w:t>
+            </w:r>
+            <w:proofErr w:type="spellStart"/>
+            <w:r>
+              <w:rPr>
+                <w:lang w:val="en-US"/>
+              </w:rPr>
+              <w:t>card.city_name</w:t>
+            </w:r>
+            <w:proofErr w:type="spellEnd"/>
+            <w:r>
+              <w:rPr>
+                <w:lang w:val="en-US"/>
+              </w:rPr>
+              <w:t xml:space="preserve"> %}</w:t>
+            </w:r>
+          </w:p>
+          <w:p>
+            <w:pPr>
+              <w:rPr>
+                <w:lang w:val="en-US"/>
+              </w:rPr>
+            </w:pPr>
+            <w:r>
+              <w:rPr>
+                <w:lang w:val="en-US"/>
+              </w:rPr>
+              <w:t xml:space="preserve">{{ </w:t>
+            </w:r>
+            <w:proofErr w:type="spellStart"/>
+            <w:r>
+              <w:rPr>
+                <w:lang w:val="en-US"/>
+              </w:rPr>
+              <w:t>card.city_name</w:t>
+            </w:r>
+            <w:proofErr w:type="spellEnd"/>
+            <w:r>
+              <w:rPr>
+                <w:lang w:val="en-US"/>
+              </w:rPr>
+              <w:t xml:space="preserve"> }}</w:t>
             </w:r>
           </w:p>
           <w:p>
@@ -687,7 +1023,35 @@
               <w:rPr>
                 <w:lang w:val="en-US"/>
               </w:rPr>
-              <w:t>{{card|var_verbose_name(”city_name”)}}</w:t>
+              <w:t>{{</w:t>
+            </w:r>
+            <w:proofErr w:type="spellStart"/>
+            <w:r>
+              <w:rPr>
+                <w:lang w:val="en-US"/>
+              </w:rPr>
+              <w:t>card|var_verbose_name</w:t>
+            </w:r>
+            <w:proofErr w:type="spellEnd"/>
+            <w:r>
+              <w:rPr>
+                <w:lang w:val="en-US"/>
+              </w:rPr>
+              <w:t>(“</w:t>
+            </w:r>
+            <w:proofErr w:type="spellStart"/>
+            <w:r>
+              <w:rPr>
+                <w:lang w:val="en-US"/>
+              </w:rPr>
+              <w:t>company_name</w:t>
+            </w:r>
+            <w:proofErr w:type="spellEnd"/>
+            <w:r>
+              <w:rPr>
+                <w:lang w:val="en-US"/>
+              </w:rPr>
+              <w:t>”)}}</w:t>
             </w:r>
           </w:p>
         </w:tc>
@@ -705,20 +1069,48 @@
               <w:rPr>
                 <w:lang w:val="en-US"/>
               </w:rPr>
-              <w:t>{% if card.city_name %}</w:t>
-            </w:r>
-          </w:p>
-          <w:p>
-            <w:pPr>
-              <w:rPr>
-                <w:lang w:val="en-US"/>
-              </w:rPr>
-            </w:pPr>
-            <w:r>
-              <w:rPr>
-                <w:lang w:val="en-US"/>
-              </w:rPr>
-              <w:t>{{ card.city_name }}</w:t>
+              <w:t xml:space="preserve">{% if </w:t>
+            </w:r>
+            <w:proofErr w:type="spellStart"/>
+            <w:r>
+              <w:rPr>
+                <w:lang w:val="en-US"/>
+              </w:rPr>
+              <w:t>card.company_name</w:t>
+            </w:r>
+            <w:proofErr w:type="spellEnd"/>
+            <w:r>
+              <w:rPr>
+                <w:lang w:val="en-US"/>
+              </w:rPr>
+              <w:t xml:space="preserve"> %}</w:t>
+            </w:r>
+          </w:p>
+          <w:p>
+            <w:pPr>
+              <w:rPr>
+                <w:lang w:val="en-US"/>
+              </w:rPr>
+            </w:pPr>
+            <w:r>
+              <w:rPr>
+                <w:lang w:val="en-US"/>
+              </w:rPr>
+              <w:t xml:space="preserve">{{ </w:t>
+            </w:r>
+            <w:proofErr w:type="spellStart"/>
+            <w:r>
+              <w:rPr>
+                <w:lang w:val="en-US"/>
+              </w:rPr>
+              <w:t>card.company_name</w:t>
+            </w:r>
+            <w:proofErr w:type="spellEnd"/>
+            <w:r>
+              <w:rPr>
+                <w:lang w:val="en-US"/>
+              </w:rPr>
+              <w:t xml:space="preserve"> }}</w:t>
             </w:r>
           </w:p>
           <w:p>
@@ -778,7 +1170,35 @@
               <w:rPr>
                 <w:lang w:val="en-US"/>
               </w:rPr>
-              <w:t>{{card|var_verbose_name(“company_name”)}}</w:t>
+              <w:t>{{</w:t>
+            </w:r>
+            <w:proofErr w:type="spellStart"/>
+            <w:r>
+              <w:rPr>
+                <w:lang w:val="en-US"/>
+              </w:rPr>
+              <w:t>card|var_verbose_name</w:t>
+            </w:r>
+            <w:proofErr w:type="spellEnd"/>
+            <w:r>
+              <w:rPr>
+                <w:lang w:val="en-US"/>
+              </w:rPr>
+              <w:t>(“</w:t>
+            </w:r>
+            <w:proofErr w:type="spellStart"/>
+            <w:r>
+              <w:rPr>
+                <w:lang w:val="en-US"/>
+              </w:rPr>
+              <w:t>company_ownership_type</w:t>
+            </w:r>
+            <w:proofErr w:type="spellEnd"/>
+            <w:r>
+              <w:rPr>
+                <w:lang w:val="en-US"/>
+              </w:rPr>
+              <w:t>”)}}</w:t>
             </w:r>
           </w:p>
         </w:tc>
@@ -796,20 +1216,66 @@
               <w:rPr>
                 <w:lang w:val="en-US"/>
               </w:rPr>
-              <w:t>{% if card.company_name %}</w:t>
-            </w:r>
-          </w:p>
-          <w:p>
-            <w:pPr>
-              <w:rPr>
-                <w:lang w:val="en-US"/>
-              </w:rPr>
-            </w:pPr>
-            <w:r>
-              <w:rPr>
-                <w:lang w:val="en-US"/>
-              </w:rPr>
-              <w:t>{{ card.company_name }}</w:t>
+              <w:t xml:space="preserve">{% if </w:t>
+            </w:r>
+            <w:proofErr w:type="spellStart"/>
+            <w:r>
+              <w:rPr>
+                <w:lang w:val="en-US"/>
+              </w:rPr>
+              <w:t>card.company_ownership_type</w:t>
+            </w:r>
+            <w:proofErr w:type="spellEnd"/>
+            <w:r>
+              <w:rPr>
+                <w:lang w:val="en-US"/>
+              </w:rPr>
+              <w:t xml:space="preserve"> %}</w:t>
+            </w:r>
+          </w:p>
+          <w:p>
+            <w:pPr>
+              <w:rPr>
+                <w:lang w:val="en-US"/>
+              </w:rPr>
+            </w:pPr>
+            <w:r>
+              <w:rPr>
+                <w:lang w:val="en-US"/>
+              </w:rPr>
+              <w:t xml:space="preserve">{{ </w:t>
+            </w:r>
+            <w:proofErr w:type="spellStart"/>
+            <w:r>
+              <w:rPr>
+                <w:lang w:val="en-US"/>
+              </w:rPr>
+              <w:t>card</w:t>
+            </w:r>
+            <w:r>
+              <w:rPr>
+                <w:lang w:val="en-US"/>
+              </w:rPr>
+              <w:t>.</w:t>
+            </w:r>
+            <w:r>
+              <w:rPr>
+                <w:lang w:val="en-US"/>
+              </w:rPr>
+              <w:t>company_ownership_type</w:t>
+            </w:r>
+            <w:proofErr w:type="spellEnd"/>
+            <w:r>
+              <w:rPr>
+                <w:lang w:val="en-US"/>
+              </w:rPr>
+              <w:t xml:space="preserve"> </w:t>
+            </w:r>
+            <w:r>
+              <w:rPr>
+                <w:lang w:val="en-US"/>
+              </w:rPr>
+              <w:t>}}</w:t>
             </w:r>
           </w:p>
           <w:p>
@@ -869,7 +1335,35 @@
               <w:rPr>
                 <w:lang w:val="en-US"/>
               </w:rPr>
-              <w:t>{{card|var_verbose_name(“company_ownership_type”)}}</w:t>
+              <w:t>{{</w:t>
+            </w:r>
+            <w:proofErr w:type="spellStart"/>
+            <w:r>
+              <w:rPr>
+                <w:lang w:val="en-US"/>
+              </w:rPr>
+              <w:t>card|var_verbose_name</w:t>
+            </w:r>
+            <w:proofErr w:type="spellEnd"/>
+            <w:r>
+              <w:rPr>
+                <w:lang w:val="en-US"/>
+              </w:rPr>
+              <w:t>(“</w:t>
+            </w:r>
+            <w:proofErr w:type="spellStart"/>
+            <w:r>
+              <w:rPr>
+                <w:lang w:val="en-US"/>
+              </w:rPr>
+              <w:t>company_country_name</w:t>
+            </w:r>
+            <w:proofErr w:type="spellEnd"/>
+            <w:r>
+              <w:rPr>
+                <w:lang w:val="en-US"/>
+              </w:rPr>
+              <w:t>”)}}</w:t>
             </w:r>
           </w:p>
         </w:tc>
@@ -887,7 +1381,21 @@
               <w:rPr>
                 <w:lang w:val="en-US"/>
               </w:rPr>
-              <w:t>{% if card.company_ownership_type %}</w:t>
+              <w:t xml:space="preserve">{% if </w:t>
+            </w:r>
+            <w:proofErr w:type="spellStart"/>
+            <w:r>
+              <w:rPr>
+                <w:lang w:val="en-US"/>
+              </w:rPr>
+              <w:t>card.company_country_name</w:t>
+            </w:r>
+            <w:proofErr w:type="spellEnd"/>
+            <w:r>
+              <w:rPr>
+                <w:lang w:val="en-US"/>
+              </w:rPr>
+              <w:t xml:space="preserve"> %}</w:t>
             </w:r>
           </w:p>
           <w:p>
@@ -902,29 +1410,19 @@
               </w:rPr>
               <w:t xml:space="preserve">{{ </w:t>
             </w:r>
-            <w:r>
-              <w:rPr>
-                <w:lang w:val="en-US"/>
-              </w:rPr>
-              <w:t>card</w:t>
-            </w:r>
-            <w:r>
-              <w:rPr>
-                <w:lang w:val="en-US"/>
-              </w:rPr>
-              <w:t>.</w:t>
-            </w:r>
-            <w:r>
-              <w:rPr>
-                <w:lang w:val="en-US"/>
-              </w:rPr>
-              <w:t xml:space="preserve">company_ownership_type </w:t>
-            </w:r>
-            <w:r>
-              <w:rPr>
-                <w:lang w:val="en-US"/>
-              </w:rPr>
-              <w:t>}}</w:t>
+            <w:proofErr w:type="spellStart"/>
+            <w:r>
+              <w:rPr>
+                <w:lang w:val="en-US"/>
+              </w:rPr>
+              <w:t>card.company_country_name</w:t>
+            </w:r>
+            <w:proofErr w:type="spellEnd"/>
+            <w:r>
+              <w:rPr>
+                <w:lang w:val="en-US"/>
+              </w:rPr>
+              <w:t xml:space="preserve"> }}</w:t>
             </w:r>
           </w:p>
           <w:p>
@@ -984,7 +1482,35 @@
               <w:rPr>
                 <w:lang w:val="en-US"/>
               </w:rPr>
-              <w:t>{{card|var_verbose_name(“company_country_name”)}}</w:t>
+              <w:t>{{</w:t>
+            </w:r>
+            <w:proofErr w:type="spellStart"/>
+            <w:r>
+              <w:rPr>
+                <w:lang w:val="en-US"/>
+              </w:rPr>
+              <w:t>card|var_verbose_name</w:t>
+            </w:r>
+            <w:proofErr w:type="spellEnd"/>
+            <w:r>
+              <w:rPr>
+                <w:lang w:val="en-US"/>
+              </w:rPr>
+              <w:t>(“</w:t>
+            </w:r>
+            <w:proofErr w:type="spellStart"/>
+            <w:r>
+              <w:rPr>
+                <w:lang w:val="en-US"/>
+              </w:rPr>
+              <w:t>company_is_tnk_member</w:t>
+            </w:r>
+            <w:proofErr w:type="spellEnd"/>
+            <w:r>
+              <w:rPr>
+                <w:lang w:val="en-US"/>
+              </w:rPr>
+              <w:t>”)}}</w:t>
             </w:r>
           </w:p>
         </w:tc>
@@ -1002,20 +1528,48 @@
               <w:rPr>
                 <w:lang w:val="en-US"/>
               </w:rPr>
-              <w:t>{% if card.company_country_name %}</w:t>
-            </w:r>
-          </w:p>
-          <w:p>
-            <w:pPr>
-              <w:rPr>
-                <w:lang w:val="en-US"/>
-              </w:rPr>
-            </w:pPr>
-            <w:r>
-              <w:rPr>
-                <w:lang w:val="en-US"/>
-              </w:rPr>
-              <w:t>{{ card.company_country_name }}</w:t>
+              <w:t xml:space="preserve">{% if </w:t>
+            </w:r>
+            <w:proofErr w:type="spellStart"/>
+            <w:r>
+              <w:rPr>
+                <w:lang w:val="en-US"/>
+              </w:rPr>
+              <w:t>card.company_is_tnk_member</w:t>
+            </w:r>
+            <w:proofErr w:type="spellEnd"/>
+            <w:r>
+              <w:rPr>
+                <w:lang w:val="en-US"/>
+              </w:rPr>
+              <w:t xml:space="preserve"> %}</w:t>
+            </w:r>
+          </w:p>
+          <w:p>
+            <w:pPr>
+              <w:rPr>
+                <w:lang w:val="en-US"/>
+              </w:rPr>
+            </w:pPr>
+            <w:r>
+              <w:rPr>
+                <w:lang w:val="en-US"/>
+              </w:rPr>
+              <w:t xml:space="preserve">{{ </w:t>
+            </w:r>
+            <w:proofErr w:type="spellStart"/>
+            <w:r>
+              <w:rPr>
+                <w:lang w:val="en-US"/>
+              </w:rPr>
+              <w:t>card.company_is_tnk_member</w:t>
+            </w:r>
+            <w:proofErr w:type="spellEnd"/>
+            <w:r>
+              <w:rPr>
+                <w:lang w:val="en-US"/>
+              </w:rPr>
+              <w:t xml:space="preserve">  }}</w:t>
             </w:r>
           </w:p>
           <w:p>
@@ -1075,7 +1629,35 @@
               <w:rPr>
                 <w:lang w:val="en-US"/>
               </w:rPr>
-              <w:t>{{card|var_verbose_name(“company_is_tnk_member”)}}</w:t>
+              <w:t>{{</w:t>
+            </w:r>
+            <w:proofErr w:type="spellStart"/>
+            <w:r>
+              <w:rPr>
+                <w:lang w:val="en-US"/>
+              </w:rPr>
+              <w:t>card|var_verbose_name</w:t>
+            </w:r>
+            <w:proofErr w:type="spellEnd"/>
+            <w:r>
+              <w:rPr>
+                <w:lang w:val="en-US"/>
+              </w:rPr>
+              <w:t>(“</w:t>
+            </w:r>
+            <w:proofErr w:type="spellStart"/>
+            <w:r>
+              <w:rPr>
+                <w:lang w:val="en-US"/>
+              </w:rPr>
+              <w:t>company_tnk_name</w:t>
+            </w:r>
+            <w:proofErr w:type="spellEnd"/>
+            <w:r>
+              <w:rPr>
+                <w:lang w:val="en-US"/>
+              </w:rPr>
+              <w:t>”)}}</w:t>
             </w:r>
           </w:p>
         </w:tc>
@@ -1093,20 +1675,54 @@
               <w:rPr>
                 <w:lang w:val="en-US"/>
               </w:rPr>
-              <w:t>{% if card.company_is_tnk_member %}</w:t>
-            </w:r>
-          </w:p>
-          <w:p>
-            <w:pPr>
-              <w:rPr>
-                <w:lang w:val="en-US"/>
-              </w:rPr>
-            </w:pPr>
-            <w:r>
-              <w:rPr>
-                <w:lang w:val="en-US"/>
-              </w:rPr>
-              <w:t>{{ card.company_is_tnk_member  }}</w:t>
+              <w:t xml:space="preserve">{% if </w:t>
+            </w:r>
+            <w:proofErr w:type="spellStart"/>
+            <w:r>
+              <w:rPr>
+                <w:lang w:val="en-US"/>
+              </w:rPr>
+              <w:t>card.company_tnk_name</w:t>
+            </w:r>
+            <w:proofErr w:type="spellEnd"/>
+            <w:r>
+              <w:rPr>
+                <w:lang w:val="en-US"/>
+              </w:rPr>
+              <w:t xml:space="preserve"> %}</w:t>
+            </w:r>
+          </w:p>
+          <w:p>
+            <w:pPr>
+              <w:rPr>
+                <w:lang w:val="en-US"/>
+              </w:rPr>
+            </w:pPr>
+            <w:r>
+              <w:rPr>
+                <w:lang w:val="en-US"/>
+              </w:rPr>
+              <w:t xml:space="preserve">{{ </w:t>
+            </w:r>
+            <w:proofErr w:type="spellStart"/>
+            <w:r>
+              <w:rPr>
+                <w:lang w:val="en-US"/>
+              </w:rPr>
+              <w:t>card.</w:t>
+            </w:r>
+            <w:r>
+              <w:rPr>
+                <w:lang w:val="en-US"/>
+              </w:rPr>
+              <w:t>company_tnk_name</w:t>
+            </w:r>
+            <w:proofErr w:type="spellEnd"/>
+            <w:r>
+              <w:rPr>
+                <w:lang w:val="en-US"/>
+              </w:rPr>
+              <w:t xml:space="preserve"> }}</w:t>
             </w:r>
           </w:p>
           <w:p>
@@ -1166,7 +1782,35 @@
               <w:rPr>
                 <w:lang w:val="en-US"/>
               </w:rPr>
-              <w:t>{{card|var_verbose_name(“company_tnk_name”)}}</w:t>
+              <w:t>{{</w:t>
+            </w:r>
+            <w:proofErr w:type="spellStart"/>
+            <w:r>
+              <w:rPr>
+                <w:lang w:val="en-US"/>
+              </w:rPr>
+              <w:t>card|var_verbose_name</w:t>
+            </w:r>
+            <w:proofErr w:type="spellEnd"/>
+            <w:r>
+              <w:rPr>
+                <w:lang w:val="en-US"/>
+              </w:rPr>
+              <w:t>(“</w:t>
+            </w:r>
+            <w:proofErr w:type="spellStart"/>
+            <w:r>
+              <w:rPr>
+                <w:lang w:val="en-US"/>
+              </w:rPr>
+              <w:t>company_employees_count</w:t>
+            </w:r>
+            <w:proofErr w:type="spellEnd"/>
+            <w:r>
+              <w:rPr>
+                <w:lang w:val="en-US"/>
+              </w:rPr>
+              <w:t>”)}}</w:t>
             </w:r>
           </w:p>
         </w:tc>
@@ -1184,27 +1828,49 @@
               <w:rPr>
                 <w:lang w:val="en-US"/>
               </w:rPr>
-              <w:t>{% if card.company_tnk_name %}</w:t>
-            </w:r>
-          </w:p>
-          <w:p>
-            <w:pPr>
-              <w:rPr>
-                <w:lang w:val="en-US"/>
-              </w:rPr>
-            </w:pPr>
-            <w:r>
-              <w:rPr>
-                <w:lang w:val="en-US"/>
-              </w:rPr>
-              <w:t>{{ card.</w:t>
-            </w:r>
-            <w:r>
-              <w:rPr>
-                <w:lang w:val="en-US"/>
-              </w:rPr>
-              <w:t>company_tnk_name</w:t>
-            </w:r>
+              <w:t xml:space="preserve">{% if </w:t>
+            </w:r>
+            <w:proofErr w:type="spellStart"/>
+            <w:r>
+              <w:rPr>
+                <w:lang w:val="en-US"/>
+              </w:rPr>
+              <w:t>card.company_employees_count</w:t>
+            </w:r>
+            <w:proofErr w:type="spellEnd"/>
+            <w:r>
+              <w:rPr>
+                <w:lang w:val="en-US"/>
+              </w:rPr>
+              <w:t xml:space="preserve"> %}</w:t>
+            </w:r>
+          </w:p>
+          <w:p>
+            <w:pPr>
+              <w:rPr>
+                <w:lang w:val="en-US"/>
+              </w:rPr>
+            </w:pPr>
+            <w:r>
+              <w:rPr>
+                <w:lang w:val="en-US"/>
+              </w:rPr>
+              <w:t xml:space="preserve">{{ </w:t>
+            </w:r>
+            <w:proofErr w:type="spellStart"/>
+            <w:r>
+              <w:rPr>
+                <w:lang w:val="en-US"/>
+              </w:rPr>
+              <w:t>card.</w:t>
+            </w:r>
+            <w:r>
+              <w:rPr>
+                <w:lang w:val="en-US"/>
+              </w:rPr>
+              <w:t>company_employees_count</w:t>
+            </w:r>
+            <w:proofErr w:type="spellEnd"/>
             <w:r>
               <w:rPr>
                 <w:lang w:val="en-US"/>
@@ -1250,6 +1916,7 @@
                 <w:bCs/>
                 <w:lang w:val="en-US"/>
               </w:rPr>
+              <w:lastRenderedPageBreak/>
               <w:t>2.4</w:t>
             </w:r>
           </w:p>
@@ -1269,7 +1936,35 @@
               <w:rPr>
                 <w:lang w:val="en-US"/>
               </w:rPr>
-              <w:t>{{card|var_verbose_name(“company_employees_count”)}}</w:t>
+              <w:t>{{</w:t>
+            </w:r>
+            <w:proofErr w:type="spellStart"/>
+            <w:r>
+              <w:rPr>
+                <w:lang w:val="en-US"/>
+              </w:rPr>
+              <w:t>card|var_verbose_name</w:t>
+            </w:r>
+            <w:proofErr w:type="spellEnd"/>
+            <w:r>
+              <w:rPr>
+                <w:lang w:val="en-US"/>
+              </w:rPr>
+              <w:t>(“</w:t>
+            </w:r>
+            <w:proofErr w:type="spellStart"/>
+            <w:r>
+              <w:rPr>
+                <w:lang w:val="en-US"/>
+              </w:rPr>
+              <w:t>count_strike_participants</w:t>
+            </w:r>
+            <w:proofErr w:type="spellEnd"/>
+            <w:r>
+              <w:rPr>
+                <w:lang w:val="en-US"/>
+              </w:rPr>
+              <w:t>”)}}</w:t>
             </w:r>
           </w:p>
         </w:tc>
@@ -1287,27 +1982,49 @@
               <w:rPr>
                 <w:lang w:val="en-US"/>
               </w:rPr>
-              <w:t>{% if card.company_employees_count %}</w:t>
-            </w:r>
-          </w:p>
-          <w:p>
-            <w:pPr>
-              <w:rPr>
-                <w:lang w:val="en-US"/>
-              </w:rPr>
-            </w:pPr>
-            <w:r>
-              <w:rPr>
-                <w:lang w:val="en-US"/>
-              </w:rPr>
-              <w:t>{{ card.</w:t>
-            </w:r>
-            <w:r>
-              <w:rPr>
-                <w:lang w:val="en-US"/>
-              </w:rPr>
-              <w:t>company_employees_count</w:t>
-            </w:r>
+              <w:t xml:space="preserve">{% if </w:t>
+            </w:r>
+            <w:proofErr w:type="spellStart"/>
+            <w:r>
+              <w:rPr>
+                <w:lang w:val="en-US"/>
+              </w:rPr>
+              <w:t>card.count_strike_participants</w:t>
+            </w:r>
+            <w:proofErr w:type="spellEnd"/>
+            <w:r>
+              <w:rPr>
+                <w:lang w:val="en-US"/>
+              </w:rPr>
+              <w:t>%}</w:t>
+            </w:r>
+          </w:p>
+          <w:p>
+            <w:pPr>
+              <w:rPr>
+                <w:lang w:val="en-US"/>
+              </w:rPr>
+            </w:pPr>
+            <w:r>
+              <w:rPr>
+                <w:lang w:val="en-US"/>
+              </w:rPr>
+              <w:t xml:space="preserve">{{ </w:t>
+            </w:r>
+            <w:proofErr w:type="spellStart"/>
+            <w:r>
+              <w:rPr>
+                <w:lang w:val="en-US"/>
+              </w:rPr>
+              <w:t>card.</w:t>
+            </w:r>
+            <w:r>
+              <w:rPr>
+                <w:lang w:val="en-US"/>
+              </w:rPr>
+              <w:t>count_strike_participants</w:t>
+            </w:r>
+            <w:proofErr w:type="spellEnd"/>
             <w:r>
               <w:rPr>
                 <w:lang w:val="en-US"/>
@@ -1353,7 +2070,6 @@
                 <w:bCs/>
                 <w:lang w:val="en-US"/>
               </w:rPr>
-              <w:lastRenderedPageBreak/>
               <w:t>2.5</w:t>
             </w:r>
           </w:p>
@@ -1373,7 +2089,35 @@
               <w:rPr>
                 <w:lang w:val="en-US"/>
               </w:rPr>
-              <w:t>{{card|var_verbose_name(“count_strike_participants”)}}</w:t>
+              <w:t>{{</w:t>
+            </w:r>
+            <w:proofErr w:type="spellStart"/>
+            <w:r>
+              <w:rPr>
+                <w:lang w:val="en-US"/>
+              </w:rPr>
+              <w:t>card|var_verbose_name</w:t>
+            </w:r>
+            <w:proofErr w:type="spellEnd"/>
+            <w:r>
+              <w:rPr>
+                <w:lang w:val="en-US"/>
+              </w:rPr>
+              <w:t>(“</w:t>
+            </w:r>
+            <w:proofErr w:type="spellStart"/>
+            <w:r>
+              <w:rPr>
+                <w:lang w:val="en-US"/>
+              </w:rPr>
+              <w:t>card_demand_categories</w:t>
+            </w:r>
+            <w:proofErr w:type="spellEnd"/>
+            <w:r>
+              <w:rPr>
+                <w:lang w:val="en-US"/>
+              </w:rPr>
+              <w:t>”)}}</w:t>
             </w:r>
           </w:p>
         </w:tc>
@@ -1391,32 +2135,47 @@
               <w:rPr>
                 <w:lang w:val="en-US"/>
               </w:rPr>
-              <w:t>{% if card.count_strike_participants%}</w:t>
-            </w:r>
-          </w:p>
-          <w:p>
-            <w:pPr>
-              <w:rPr>
-                <w:lang w:val="en-US"/>
-              </w:rPr>
-            </w:pPr>
-            <w:r>
-              <w:rPr>
-                <w:lang w:val="en-US"/>
-              </w:rPr>
-              <w:t>{{ card.</w:t>
-            </w:r>
-            <w:r>
-              <w:rPr>
-                <w:lang w:val="en-US"/>
-              </w:rPr>
-              <w:t>count_strike_participants</w:t>
-            </w:r>
-            <w:r>
-              <w:rPr>
-                <w:lang w:val="en-US"/>
-              </w:rPr>
-              <w:t xml:space="preserve"> }}</w:t>
+              <w:t xml:space="preserve">{% for item in  </w:t>
+            </w:r>
+            <w:proofErr w:type="spellStart"/>
+            <w:r>
+              <w:rPr>
+                <w:lang w:val="en-US"/>
+              </w:rPr>
+              <w:t>card_demand_categories</w:t>
+            </w:r>
+            <w:proofErr w:type="spellEnd"/>
+            <w:r>
+              <w:rPr>
+                <w:lang w:val="en-US"/>
+              </w:rPr>
+              <w:t xml:space="preserve"> %}</w:t>
+            </w:r>
+          </w:p>
+          <w:p>
+            <w:pPr>
+              <w:rPr>
+                <w:lang w:val="en-US"/>
+              </w:rPr>
+            </w:pPr>
+            <w:r>
+              <w:rPr>
+                <w:lang w:val="en-US"/>
+              </w:rPr>
+              <w:t>{% if item.name%}</w:t>
+            </w:r>
+          </w:p>
+          <w:p>
+            <w:pPr>
+              <w:rPr>
+                <w:lang w:val="en-US"/>
+              </w:rPr>
+            </w:pPr>
+            <w:r>
+              <w:rPr>
+                <w:lang w:val="en-US"/>
+              </w:rPr>
+              <w:t>{{ item.name }}</w:t>
             </w:r>
           </w:p>
           <w:p>
@@ -1430,6 +2189,33 @@
                 <w:lang w:val="en-US"/>
               </w:rPr>
               <w:t>{% endif %}</w:t>
+            </w:r>
+          </w:p>
+          <w:p>
+            <w:pPr>
+              <w:rPr>
+                <w:lang w:val="en-US"/>
+              </w:rPr>
+            </w:pPr>
+            <w:r>
+              <w:rPr>
+                <w:lang w:val="en-US"/>
+              </w:rPr>
+              <w:t xml:space="preserve">{% </w:t>
+            </w:r>
+            <w:proofErr w:type="spellStart"/>
+            <w:r>
+              <w:rPr>
+                <w:lang w:val="en-US"/>
+              </w:rPr>
+              <w:t>endfor</w:t>
+            </w:r>
+            <w:proofErr w:type="spellEnd"/>
+            <w:r>
+              <w:rPr>
+                <w:lang w:val="en-US"/>
+              </w:rPr>
+              <w:t xml:space="preserve"> %}</w:t>
             </w:r>
           </w:p>
         </w:tc>
@@ -1476,7 +2262,35 @@
               <w:rPr>
                 <w:lang w:val="en-US"/>
               </w:rPr>
-              <w:t>{{card|var_verbose_name(“card_demand_categories”)}}</w:t>
+              <w:t>{{</w:t>
+            </w:r>
+            <w:proofErr w:type="spellStart"/>
+            <w:r>
+              <w:rPr>
+                <w:lang w:val="en-US"/>
+              </w:rPr>
+              <w:t>card|var_verbose_name</w:t>
+            </w:r>
+            <w:proofErr w:type="spellEnd"/>
+            <w:r>
+              <w:rPr>
+                <w:lang w:val="en-US"/>
+              </w:rPr>
+              <w:t>(“</w:t>
+            </w:r>
+            <w:proofErr w:type="spellStart"/>
+            <w:r>
+              <w:rPr>
+                <w:lang w:val="en-US"/>
+              </w:rPr>
+              <w:t>economic_demands</w:t>
+            </w:r>
+            <w:proofErr w:type="spellEnd"/>
+            <w:r>
+              <w:rPr>
+                <w:lang w:val="en-US"/>
+              </w:rPr>
+              <w:t>”)}}</w:t>
             </w:r>
           </w:p>
         </w:tc>
@@ -1494,33 +2308,32 @@
               <w:rPr>
                 <w:lang w:val="en-US"/>
               </w:rPr>
-              <w:t>{% for item in  card_demand_categories %}</w:t>
-            </w:r>
-          </w:p>
-          <w:p>
-            <w:pPr>
-              <w:rPr>
-                <w:lang w:val="en-US"/>
-              </w:rPr>
-            </w:pPr>
-            <w:r>
-              <w:rPr>
-                <w:lang w:val="en-US"/>
-              </w:rPr>
-              <w:t>{% if item.name%}</w:t>
-            </w:r>
-          </w:p>
-          <w:p>
-            <w:pPr>
-              <w:rPr>
-                <w:lang w:val="en-US"/>
-              </w:rPr>
-            </w:pPr>
-            <w:r>
-              <w:rPr>
-                <w:lang w:val="en-US"/>
-              </w:rPr>
-              <w:t>{{ item.name }}</w:t>
+              <w:t>{% if card.economic_demands.name %}</w:t>
+            </w:r>
+          </w:p>
+          <w:p>
+            <w:pPr>
+              <w:rPr>
+                <w:lang w:val="en-US"/>
+              </w:rPr>
+            </w:pPr>
+            <w:r>
+              <w:rPr>
+                <w:lang w:val="en-US"/>
+              </w:rPr>
+              <w:t>{{ card.</w:t>
+            </w:r>
+            <w:r>
+              <w:rPr>
+                <w:lang w:val="en-US"/>
+              </w:rPr>
+              <w:t>economic_demands.name</w:t>
+            </w:r>
+            <w:r>
+              <w:rPr>
+                <w:lang w:val="en-US"/>
+              </w:rPr>
+              <w:t xml:space="preserve"> }}</w:t>
             </w:r>
           </w:p>
           <w:p>
@@ -1534,19 +2347,6 @@
                 <w:lang w:val="en-US"/>
               </w:rPr>
               <w:t>{% endif %}</w:t>
-            </w:r>
-          </w:p>
-          <w:p>
-            <w:pPr>
-              <w:rPr>
-                <w:lang w:val="en-US"/>
-              </w:rPr>
-            </w:pPr>
-            <w:r>
-              <w:rPr>
-                <w:lang w:val="en-US"/>
-              </w:rPr>
-              <w:t>{% endfor %}</w:t>
             </w:r>
           </w:p>
         </w:tc>
@@ -1593,7 +2393,35 @@
               <w:rPr>
                 <w:lang w:val="en-US"/>
               </w:rPr>
-              <w:t>{{card|var_verbose_name(“economic_demands”)}}</w:t>
+              <w:t>{{</w:t>
+            </w:r>
+            <w:proofErr w:type="spellStart"/>
+            <w:r>
+              <w:rPr>
+                <w:lang w:val="en-US"/>
+              </w:rPr>
+              <w:t>card|var_verbose_name</w:t>
+            </w:r>
+            <w:proofErr w:type="spellEnd"/>
+            <w:r>
+              <w:rPr>
+                <w:lang w:val="en-US"/>
+              </w:rPr>
+              <w:t>(“</w:t>
+            </w:r>
+            <w:proofErr w:type="spellStart"/>
+            <w:r>
+              <w:rPr>
+                <w:lang w:val="en-US"/>
+              </w:rPr>
+              <w:t>economic_another</w:t>
+            </w:r>
+            <w:proofErr w:type="spellEnd"/>
+            <w:r>
+              <w:rPr>
+                <w:lang w:val="en-US"/>
+              </w:rPr>
+              <w:t>”)}}</w:t>
             </w:r>
           </w:p>
         </w:tc>
@@ -1611,14 +2439,16 @@
               <w:rPr>
                 <w:lang w:val="en-US"/>
               </w:rPr>
-              <w:t>{% if card.economic_demands</w:t>
-            </w:r>
-            <w:r>
-              <w:rPr>
-                <w:lang w:val="en-US"/>
-              </w:rPr>
-              <w:t>.name</w:t>
-            </w:r>
+              <w:t xml:space="preserve">{% if </w:t>
+            </w:r>
+            <w:proofErr w:type="spellStart"/>
+            <w:r>
+              <w:rPr>
+                <w:lang w:val="en-US"/>
+              </w:rPr>
+              <w:t>card.economic_another</w:t>
+            </w:r>
+            <w:proofErr w:type="spellEnd"/>
             <w:r>
               <w:rPr>
                 <w:lang w:val="en-US"/>
@@ -1636,50 +2466,40 @@
               <w:rPr>
                 <w:lang w:val="en-US"/>
               </w:rPr>
-              <w:t>{{ card.</w:t>
-            </w:r>
-            <w:r>
-              <w:rPr>
-                <w:lang w:val="en-US"/>
-              </w:rPr>
-              <w:t>economic_demands</w:t>
-            </w:r>
-            <w:r>
-              <w:rPr>
-                <w:lang w:val="en-US"/>
-              </w:rPr>
-              <w:t>.name</w:t>
-            </w:r>
-            <w:r>
-              <w:rPr>
-                <w:lang w:val="en-US"/>
-              </w:rPr>
-              <w:t xml:space="preserve"> }}</w:t>
-            </w:r>
-          </w:p>
-          <w:p>
-            <w:pPr>
-              <w:rPr>
-                <w:lang w:val="en-US"/>
-              </w:rPr>
-            </w:pPr>
-            <w:r>
-              <w:rPr>
-                <w:lang w:val="en-US"/>
-              </w:rPr>
-              <w:t>{% end</w:t>
-            </w:r>
-            <w:r>
-              <w:rPr>
-                <w:lang w:val="en-US"/>
-              </w:rPr>
-              <w:t>if</w:t>
-            </w:r>
-            <w:r>
-              <w:rPr>
-                <w:lang w:val="en-US"/>
-              </w:rPr>
-              <w:t xml:space="preserve"> %}</w:t>
+              <w:t xml:space="preserve">{{ </w:t>
+            </w:r>
+            <w:proofErr w:type="spellStart"/>
+            <w:r>
+              <w:rPr>
+                <w:lang w:val="en-US"/>
+              </w:rPr>
+              <w:t>card.</w:t>
+            </w:r>
+            <w:r>
+              <w:rPr>
+                <w:lang w:val="en-US"/>
+              </w:rPr>
+              <w:t>economic_another</w:t>
+            </w:r>
+            <w:proofErr w:type="spellEnd"/>
+            <w:r>
+              <w:rPr>
+                <w:lang w:val="en-US"/>
+              </w:rPr>
+              <w:t xml:space="preserve">  }}</w:t>
+            </w:r>
+          </w:p>
+          <w:p>
+            <w:pPr>
+              <w:rPr>
+                <w:lang w:val="en-US"/>
+              </w:rPr>
+            </w:pPr>
+            <w:r>
+              <w:rPr>
+                <w:lang w:val="en-US"/>
+              </w:rPr>
+              <w:t>{% endif %}</w:t>
             </w:r>
           </w:p>
         </w:tc>
@@ -1726,7 +2546,35 @@
               <w:rPr>
                 <w:lang w:val="en-US"/>
               </w:rPr>
-              <w:t>{{card|var_verbose_name(“economic_another”)}}</w:t>
+              <w:t>{{</w:t>
+            </w:r>
+            <w:proofErr w:type="spellStart"/>
+            <w:r>
+              <w:rPr>
+                <w:lang w:val="en-US"/>
+              </w:rPr>
+              <w:t>card|var_verbose_name</w:t>
+            </w:r>
+            <w:proofErr w:type="spellEnd"/>
+            <w:r>
+              <w:rPr>
+                <w:lang w:val="en-US"/>
+              </w:rPr>
+              <w:t>(“</w:t>
+            </w:r>
+            <w:proofErr w:type="spellStart"/>
+            <w:r>
+              <w:rPr>
+                <w:lang w:val="en-US"/>
+              </w:rPr>
+              <w:t>politic_demands</w:t>
+            </w:r>
+            <w:proofErr w:type="spellEnd"/>
+            <w:r>
+              <w:rPr>
+                <w:lang w:val="en-US"/>
+              </w:rPr>
+              <w:t>”)}}</w:t>
             </w:r>
           </w:p>
         </w:tc>
@@ -1744,52 +2592,82 @@
               <w:rPr>
                 <w:lang w:val="en-US"/>
               </w:rPr>
-              <w:t>{% if card.economic_another %}</w:t>
-            </w:r>
-          </w:p>
-          <w:p>
-            <w:pPr>
-              <w:rPr>
-                <w:lang w:val="en-US"/>
-              </w:rPr>
-            </w:pPr>
-            <w:r>
-              <w:rPr>
-                <w:lang w:val="en-US"/>
-              </w:rPr>
-              <w:t>{{ card.</w:t>
-            </w:r>
-            <w:r>
-              <w:rPr>
-                <w:lang w:val="en-US"/>
-              </w:rPr>
-              <w:t>economic_another</w:t>
-            </w:r>
-            <w:r>
-              <w:rPr>
-                <w:lang w:val="en-US"/>
-              </w:rPr>
-              <w:t xml:space="preserve">  }}</w:t>
-            </w:r>
-          </w:p>
-          <w:p>
-            <w:pPr>
-              <w:rPr>
-                <w:lang w:val="en-US"/>
-              </w:rPr>
-            </w:pPr>
-            <w:r>
-              <w:rPr>
-                <w:lang w:val="en-US"/>
-              </w:rPr>
-              <w:t>{% end</w:t>
-            </w:r>
-            <w:r>
-              <w:rPr>
-                <w:lang w:val="en-US"/>
-              </w:rPr>
-              <w:t>if</w:t>
-            </w:r>
+              <w:t xml:space="preserve">{% for item in </w:t>
+            </w:r>
+            <w:proofErr w:type="spellStart"/>
+            <w:r>
+              <w:rPr>
+                <w:lang w:val="en-US"/>
+              </w:rPr>
+              <w:t>politic_demands</w:t>
+            </w:r>
+            <w:proofErr w:type="spellEnd"/>
+            <w:r>
+              <w:rPr>
+                <w:lang w:val="en-US"/>
+              </w:rPr>
+              <w:t xml:space="preserve"> %}</w:t>
+            </w:r>
+          </w:p>
+          <w:p>
+            <w:pPr>
+              <w:rPr>
+                <w:lang w:val="en-US"/>
+              </w:rPr>
+            </w:pPr>
+            <w:r>
+              <w:rPr>
+                <w:lang w:val="en-US"/>
+              </w:rPr>
+              <w:t>{% if item.name%}</w:t>
+            </w:r>
+          </w:p>
+          <w:p>
+            <w:pPr>
+              <w:rPr>
+                <w:lang w:val="en-US"/>
+              </w:rPr>
+            </w:pPr>
+            <w:r>
+              <w:rPr>
+                <w:lang w:val="en-US"/>
+              </w:rPr>
+              <w:t>{{ item.name }}</w:t>
+            </w:r>
+          </w:p>
+          <w:p>
+            <w:pPr>
+              <w:rPr>
+                <w:lang w:val="en-US"/>
+              </w:rPr>
+            </w:pPr>
+            <w:r>
+              <w:rPr>
+                <w:lang w:val="en-US"/>
+              </w:rPr>
+              <w:t>{% endif %}</w:t>
+            </w:r>
+          </w:p>
+          <w:p>
+            <w:pPr>
+              <w:rPr>
+                <w:lang w:val="en-US"/>
+              </w:rPr>
+            </w:pPr>
+            <w:r>
+              <w:rPr>
+                <w:lang w:val="en-US"/>
+              </w:rPr>
+              <w:t xml:space="preserve">{% </w:t>
+            </w:r>
+            <w:proofErr w:type="spellStart"/>
+            <w:r>
+              <w:rPr>
+                <w:lang w:val="en-US"/>
+              </w:rPr>
+              <w:t>endfor</w:t>
+            </w:r>
+            <w:proofErr w:type="spellEnd"/>
             <w:r>
               <w:rPr>
                 <w:lang w:val="en-US"/>
@@ -1841,7 +2719,35 @@
               <w:rPr>
                 <w:lang w:val="en-US"/>
               </w:rPr>
-              <w:t>{{card|var_verbose_name(“politic_demands”)}}</w:t>
+              <w:t>{{</w:t>
+            </w:r>
+            <w:proofErr w:type="spellStart"/>
+            <w:r>
+              <w:rPr>
+                <w:lang w:val="en-US"/>
+              </w:rPr>
+              <w:t>card|var_verbose_name</w:t>
+            </w:r>
+            <w:proofErr w:type="spellEnd"/>
+            <w:r>
+              <w:rPr>
+                <w:lang w:val="en-US"/>
+              </w:rPr>
+              <w:t>(“</w:t>
+            </w:r>
+            <w:proofErr w:type="spellStart"/>
+            <w:r>
+              <w:rPr>
+                <w:lang w:val="en-US"/>
+              </w:rPr>
+              <w:t>politic_another</w:t>
+            </w:r>
+            <w:proofErr w:type="spellEnd"/>
+            <w:r>
+              <w:rPr>
+                <w:lang w:val="en-US"/>
+              </w:rPr>
+              <w:t>”)}}</w:t>
             </w:r>
           </w:p>
         </w:tc>
@@ -1859,33 +2765,54 @@
               <w:rPr>
                 <w:lang w:val="en-US"/>
               </w:rPr>
-              <w:t>{% for item in politic_demands %}</w:t>
-            </w:r>
-          </w:p>
-          <w:p>
-            <w:pPr>
-              <w:rPr>
-                <w:lang w:val="en-US"/>
-              </w:rPr>
-            </w:pPr>
-            <w:r>
-              <w:rPr>
-                <w:lang w:val="en-US"/>
-              </w:rPr>
-              <w:t>{% if item.name%}</w:t>
-            </w:r>
-          </w:p>
-          <w:p>
-            <w:pPr>
-              <w:rPr>
-                <w:lang w:val="en-US"/>
-              </w:rPr>
-            </w:pPr>
-            <w:r>
-              <w:rPr>
-                <w:lang w:val="en-US"/>
-              </w:rPr>
-              <w:t>{{ item.name }}</w:t>
+              <w:t xml:space="preserve">{% if </w:t>
+            </w:r>
+            <w:proofErr w:type="spellStart"/>
+            <w:r>
+              <w:rPr>
+                <w:lang w:val="en-US"/>
+              </w:rPr>
+              <w:t>card.politic_another</w:t>
+            </w:r>
+            <w:proofErr w:type="spellEnd"/>
+            <w:r>
+              <w:rPr>
+                <w:lang w:val="en-US"/>
+              </w:rPr>
+              <w:t>%}</w:t>
+            </w:r>
+          </w:p>
+          <w:p>
+            <w:pPr>
+              <w:rPr>
+                <w:lang w:val="en-US"/>
+              </w:rPr>
+            </w:pPr>
+            <w:r>
+              <w:rPr>
+                <w:lang w:val="en-US"/>
+              </w:rPr>
+              <w:t xml:space="preserve">{{ </w:t>
+            </w:r>
+            <w:proofErr w:type="spellStart"/>
+            <w:r>
+              <w:rPr>
+                <w:lang w:val="en-US"/>
+              </w:rPr>
+              <w:t>card.</w:t>
+            </w:r>
+            <w:r>
+              <w:rPr>
+                <w:lang w:val="en-US"/>
+              </w:rPr>
+              <w:t>politic_another</w:t>
+            </w:r>
+            <w:proofErr w:type="spellEnd"/>
+            <w:r>
+              <w:rPr>
+                <w:lang w:val="en-US"/>
+              </w:rPr>
+              <w:t xml:space="preserve"> }}</w:t>
             </w:r>
           </w:p>
           <w:p>
@@ -1899,19 +2826,6 @@
                 <w:lang w:val="en-US"/>
               </w:rPr>
               <w:t>{% endif %}</w:t>
-            </w:r>
-          </w:p>
-          <w:p>
-            <w:pPr>
-              <w:rPr>
-                <w:lang w:val="en-US"/>
-              </w:rPr>
-            </w:pPr>
-            <w:r>
-              <w:rPr>
-                <w:lang w:val="en-US"/>
-              </w:rPr>
-              <w:t>{% endfor %}</w:t>
             </w:r>
           </w:p>
         </w:tc>
@@ -1958,7 +2872,35 @@
               <w:rPr>
                 <w:lang w:val="en-US"/>
               </w:rPr>
-              <w:t>{{card|var_verbose_name(“politic_another”)}}</w:t>
+              <w:t>{{</w:t>
+            </w:r>
+            <w:proofErr w:type="spellStart"/>
+            <w:r>
+              <w:rPr>
+                <w:lang w:val="en-US"/>
+              </w:rPr>
+              <w:t>card|var_verbose_name</w:t>
+            </w:r>
+            <w:proofErr w:type="spellEnd"/>
+            <w:r>
+              <w:rPr>
+                <w:lang w:val="en-US"/>
+              </w:rPr>
+              <w:t>(“</w:t>
+            </w:r>
+            <w:proofErr w:type="spellStart"/>
+            <w:r>
+              <w:rPr>
+                <w:lang w:val="en-US"/>
+              </w:rPr>
+              <w:t>combo_demands</w:t>
+            </w:r>
+            <w:proofErr w:type="spellEnd"/>
+            <w:r>
+              <w:rPr>
+                <w:lang w:val="en-US"/>
+              </w:rPr>
+              <w:t>”)}}</w:t>
             </w:r>
           </w:p>
         </w:tc>
@@ -1976,32 +2918,47 @@
               <w:rPr>
                 <w:lang w:val="en-US"/>
               </w:rPr>
-              <w:t>{% if card.politic_another%}</w:t>
-            </w:r>
-          </w:p>
-          <w:p>
-            <w:pPr>
-              <w:rPr>
-                <w:lang w:val="en-US"/>
-              </w:rPr>
-            </w:pPr>
-            <w:r>
-              <w:rPr>
-                <w:lang w:val="en-US"/>
-              </w:rPr>
-              <w:t>{{ card.</w:t>
-            </w:r>
-            <w:r>
-              <w:rPr>
-                <w:lang w:val="en-US"/>
-              </w:rPr>
-              <w:t>politic_another</w:t>
-            </w:r>
-            <w:r>
-              <w:rPr>
-                <w:lang w:val="en-US"/>
-              </w:rPr>
-              <w:t xml:space="preserve"> }}</w:t>
+              <w:t xml:space="preserve">{% for item in </w:t>
+            </w:r>
+            <w:proofErr w:type="spellStart"/>
+            <w:r>
+              <w:rPr>
+                <w:lang w:val="en-US"/>
+              </w:rPr>
+              <w:t>combo_demands</w:t>
+            </w:r>
+            <w:proofErr w:type="spellEnd"/>
+            <w:r>
+              <w:rPr>
+                <w:lang w:val="en-US"/>
+              </w:rPr>
+              <w:t xml:space="preserve"> %}</w:t>
+            </w:r>
+          </w:p>
+          <w:p>
+            <w:pPr>
+              <w:rPr>
+                <w:lang w:val="en-US"/>
+              </w:rPr>
+            </w:pPr>
+            <w:r>
+              <w:rPr>
+                <w:lang w:val="en-US"/>
+              </w:rPr>
+              <w:t>{% if item.name%}</w:t>
+            </w:r>
+          </w:p>
+          <w:p>
+            <w:pPr>
+              <w:rPr>
+                <w:lang w:val="en-US"/>
+              </w:rPr>
+            </w:pPr>
+            <w:r>
+              <w:rPr>
+                <w:lang w:val="en-US"/>
+              </w:rPr>
+              <w:t>{{ item.name }}</w:t>
             </w:r>
           </w:p>
           <w:p>
@@ -2015,6 +2972,33 @@
                 <w:lang w:val="en-US"/>
               </w:rPr>
               <w:t>{% endif %}</w:t>
+            </w:r>
+          </w:p>
+          <w:p>
+            <w:pPr>
+              <w:rPr>
+                <w:lang w:val="en-US"/>
+              </w:rPr>
+            </w:pPr>
+            <w:r>
+              <w:rPr>
+                <w:lang w:val="en-US"/>
+              </w:rPr>
+              <w:t xml:space="preserve">{% </w:t>
+            </w:r>
+            <w:proofErr w:type="spellStart"/>
+            <w:r>
+              <w:rPr>
+                <w:lang w:val="en-US"/>
+              </w:rPr>
+              <w:t>endfor</w:t>
+            </w:r>
+            <w:proofErr w:type="spellEnd"/>
+            <w:r>
+              <w:rPr>
+                <w:lang w:val="en-US"/>
+              </w:rPr>
+              <w:t xml:space="preserve"> %}</w:t>
             </w:r>
           </w:p>
         </w:tc>
@@ -2061,7 +3045,35 @@
               <w:rPr>
                 <w:lang w:val="en-US"/>
               </w:rPr>
-              <w:t>{{card|var_verbose_name(“combo_demands”)}}</w:t>
+              <w:t>{{</w:t>
+            </w:r>
+            <w:proofErr w:type="spellStart"/>
+            <w:r>
+              <w:rPr>
+                <w:lang w:val="en-US"/>
+              </w:rPr>
+              <w:t>card|var_verbose_name</w:t>
+            </w:r>
+            <w:proofErr w:type="spellEnd"/>
+            <w:r>
+              <w:rPr>
+                <w:lang w:val="en-US"/>
+              </w:rPr>
+              <w:t>(“</w:t>
+            </w:r>
+            <w:proofErr w:type="spellStart"/>
+            <w:r>
+              <w:rPr>
+                <w:lang w:val="en-US"/>
+              </w:rPr>
+              <w:t>combo_another</w:t>
+            </w:r>
+            <w:proofErr w:type="spellEnd"/>
+            <w:r>
+              <w:rPr>
+                <w:lang w:val="en-US"/>
+              </w:rPr>
+              <w:t>”)}}</w:t>
             </w:r>
           </w:p>
         </w:tc>
@@ -2079,33 +3091,54 @@
               <w:rPr>
                 <w:lang w:val="en-US"/>
               </w:rPr>
-              <w:t>{% for item in combo_demands %}</w:t>
-            </w:r>
-          </w:p>
-          <w:p>
-            <w:pPr>
-              <w:rPr>
-                <w:lang w:val="en-US"/>
-              </w:rPr>
-            </w:pPr>
-            <w:r>
-              <w:rPr>
-                <w:lang w:val="en-US"/>
-              </w:rPr>
-              <w:t>{% if item.name%}</w:t>
-            </w:r>
-          </w:p>
-          <w:p>
-            <w:pPr>
-              <w:rPr>
-                <w:lang w:val="en-US"/>
-              </w:rPr>
-            </w:pPr>
-            <w:r>
-              <w:rPr>
-                <w:lang w:val="en-US"/>
-              </w:rPr>
-              <w:t>{{ item.name }}</w:t>
+              <w:t xml:space="preserve">{% if </w:t>
+            </w:r>
+            <w:proofErr w:type="spellStart"/>
+            <w:r>
+              <w:rPr>
+                <w:lang w:val="en-US"/>
+              </w:rPr>
+              <w:t>card.combo_another</w:t>
+            </w:r>
+            <w:proofErr w:type="spellEnd"/>
+            <w:r>
+              <w:rPr>
+                <w:lang w:val="en-US"/>
+              </w:rPr>
+              <w:t xml:space="preserve"> %}</w:t>
+            </w:r>
+          </w:p>
+          <w:p>
+            <w:pPr>
+              <w:rPr>
+                <w:lang w:val="en-US"/>
+              </w:rPr>
+            </w:pPr>
+            <w:r>
+              <w:rPr>
+                <w:lang w:val="en-US"/>
+              </w:rPr>
+              <w:t xml:space="preserve">{{ </w:t>
+            </w:r>
+            <w:proofErr w:type="spellStart"/>
+            <w:r>
+              <w:rPr>
+                <w:lang w:val="en-US"/>
+              </w:rPr>
+              <w:t>card.</w:t>
+            </w:r>
+            <w:r>
+              <w:rPr>
+                <w:lang w:val="en-US"/>
+              </w:rPr>
+              <w:t>combo_another</w:t>
+            </w:r>
+            <w:proofErr w:type="spellEnd"/>
+            <w:r>
+              <w:rPr>
+                <w:lang w:val="en-US"/>
+              </w:rPr>
+              <w:t xml:space="preserve">  }}</w:t>
             </w:r>
           </w:p>
           <w:p>
@@ -2119,19 +3152,6 @@
                 <w:lang w:val="en-US"/>
               </w:rPr>
               <w:t>{% endif %}</w:t>
-            </w:r>
-          </w:p>
-          <w:p>
-            <w:pPr>
-              <w:rPr>
-                <w:lang w:val="en-US"/>
-              </w:rPr>
-            </w:pPr>
-            <w:r>
-              <w:rPr>
-                <w:lang w:val="en-US"/>
-              </w:rPr>
-              <w:t>{% endfor %}</w:t>
             </w:r>
           </w:p>
         </w:tc>
@@ -2178,7 +3198,35 @@
               <w:rPr>
                 <w:lang w:val="en-US"/>
               </w:rPr>
-              <w:t>{{card|var_verbose_name(“combo_another”)}}</w:t>
+              <w:t>{{</w:t>
+            </w:r>
+            <w:proofErr w:type="spellStart"/>
+            <w:r>
+              <w:rPr>
+                <w:lang w:val="en-US"/>
+              </w:rPr>
+              <w:t>card|var_verbose_name</w:t>
+            </w:r>
+            <w:proofErr w:type="spellEnd"/>
+            <w:r>
+              <w:rPr>
+                <w:lang w:val="en-US"/>
+              </w:rPr>
+              <w:t>(“</w:t>
+            </w:r>
+            <w:proofErr w:type="spellStart"/>
+            <w:r>
+              <w:rPr>
+                <w:lang w:val="en-US"/>
+              </w:rPr>
+              <w:t>start_date</w:t>
+            </w:r>
+            <w:proofErr w:type="spellEnd"/>
+            <w:r>
+              <w:rPr>
+                <w:lang w:val="en-US"/>
+              </w:rPr>
+              <w:t>”)}}</w:t>
             </w:r>
           </w:p>
         </w:tc>
@@ -2196,32 +3244,54 @@
               <w:rPr>
                 <w:lang w:val="en-US"/>
               </w:rPr>
-              <w:t>{% if card.combo_another %}</w:t>
-            </w:r>
-          </w:p>
-          <w:p>
-            <w:pPr>
-              <w:rPr>
-                <w:lang w:val="en-US"/>
-              </w:rPr>
-            </w:pPr>
-            <w:r>
-              <w:rPr>
-                <w:lang w:val="en-US"/>
-              </w:rPr>
-              <w:t>{{ card.</w:t>
-            </w:r>
-            <w:r>
-              <w:rPr>
-                <w:lang w:val="en-US"/>
-              </w:rPr>
-              <w:t>combo_another</w:t>
-            </w:r>
-            <w:r>
-              <w:rPr>
-                <w:lang w:val="en-US"/>
-              </w:rPr>
-              <w:t xml:space="preserve">  }}</w:t>
+              <w:t xml:space="preserve">{% if </w:t>
+            </w:r>
+            <w:proofErr w:type="spellStart"/>
+            <w:r>
+              <w:rPr>
+                <w:lang w:val="en-US"/>
+              </w:rPr>
+              <w:t>card.start_date</w:t>
+            </w:r>
+            <w:proofErr w:type="spellEnd"/>
+            <w:r>
+              <w:rPr>
+                <w:lang w:val="en-US"/>
+              </w:rPr>
+              <w:t xml:space="preserve"> %}</w:t>
+            </w:r>
+          </w:p>
+          <w:p>
+            <w:pPr>
+              <w:rPr>
+                <w:lang w:val="en-US"/>
+              </w:rPr>
+            </w:pPr>
+            <w:r>
+              <w:rPr>
+                <w:lang w:val="en-US"/>
+              </w:rPr>
+              <w:t xml:space="preserve">{{ </w:t>
+            </w:r>
+            <w:proofErr w:type="spellStart"/>
+            <w:r>
+              <w:rPr>
+                <w:lang w:val="en-US"/>
+              </w:rPr>
+              <w:t>card.</w:t>
+            </w:r>
+            <w:r>
+              <w:rPr>
+                <w:lang w:val="en-US"/>
+              </w:rPr>
+              <w:t>start_date</w:t>
+            </w:r>
+            <w:proofErr w:type="spellEnd"/>
+            <w:r>
+              <w:rPr>
+                <w:lang w:val="en-US"/>
+              </w:rPr>
+              <w:t xml:space="preserve"> }}</w:t>
             </w:r>
           </w:p>
           <w:p>
@@ -2281,7 +3351,35 @@
               <w:rPr>
                 <w:lang w:val="en-US"/>
               </w:rPr>
-              <w:t>{{card|var_verbose_name(“start_date”)}}</w:t>
+              <w:t>{{</w:t>
+            </w:r>
+            <w:proofErr w:type="spellStart"/>
+            <w:r>
+              <w:rPr>
+                <w:lang w:val="en-US"/>
+              </w:rPr>
+              <w:t>card|var_verbose_name</w:t>
+            </w:r>
+            <w:proofErr w:type="spellEnd"/>
+            <w:r>
+              <w:rPr>
+                <w:lang w:val="en-US"/>
+              </w:rPr>
+              <w:t>(“</w:t>
+            </w:r>
+            <w:proofErr w:type="spellStart"/>
+            <w:r>
+              <w:rPr>
+                <w:lang w:val="en-US"/>
+              </w:rPr>
+              <w:t>end_date</w:t>
+            </w:r>
+            <w:proofErr w:type="spellEnd"/>
+            <w:r>
+              <w:rPr>
+                <w:lang w:val="en-US"/>
+              </w:rPr>
+              <w:t>”)}}</w:t>
             </w:r>
           </w:p>
         </w:tc>
@@ -2299,27 +3397,49 @@
               <w:rPr>
                 <w:lang w:val="en-US"/>
               </w:rPr>
-              <w:t>{% if card.start_date %}</w:t>
-            </w:r>
-          </w:p>
-          <w:p>
-            <w:pPr>
-              <w:rPr>
-                <w:lang w:val="en-US"/>
-              </w:rPr>
-            </w:pPr>
-            <w:r>
-              <w:rPr>
-                <w:lang w:val="en-US"/>
-              </w:rPr>
-              <w:t>{{ card.</w:t>
-            </w:r>
-            <w:r>
-              <w:rPr>
-                <w:lang w:val="en-US"/>
-              </w:rPr>
-              <w:t>start_date</w:t>
-            </w:r>
+              <w:t xml:space="preserve">{% if </w:t>
+            </w:r>
+            <w:proofErr w:type="spellStart"/>
+            <w:r>
+              <w:rPr>
+                <w:lang w:val="en-US"/>
+              </w:rPr>
+              <w:t>card.end_date</w:t>
+            </w:r>
+            <w:proofErr w:type="spellEnd"/>
+            <w:r>
+              <w:rPr>
+                <w:lang w:val="en-US"/>
+              </w:rPr>
+              <w:t xml:space="preserve"> %}</w:t>
+            </w:r>
+          </w:p>
+          <w:p>
+            <w:pPr>
+              <w:rPr>
+                <w:lang w:val="en-US"/>
+              </w:rPr>
+            </w:pPr>
+            <w:r>
+              <w:rPr>
+                <w:lang w:val="en-US"/>
+              </w:rPr>
+              <w:t xml:space="preserve">{{ </w:t>
+            </w:r>
+            <w:proofErr w:type="spellStart"/>
+            <w:r>
+              <w:rPr>
+                <w:lang w:val="en-US"/>
+              </w:rPr>
+              <w:t>card.</w:t>
+            </w:r>
+            <w:r>
+              <w:rPr>
+                <w:lang w:val="en-US"/>
+              </w:rPr>
+              <w:t>end_date</w:t>
+            </w:r>
+            <w:proofErr w:type="spellEnd"/>
             <w:r>
               <w:rPr>
                 <w:lang w:val="en-US"/>
@@ -2384,7 +3504,35 @@
               <w:rPr>
                 <w:lang w:val="en-US"/>
               </w:rPr>
-              <w:t>{{card|var_verbose_name(“end_date”)}}</w:t>
+              <w:t>{{</w:t>
+            </w:r>
+            <w:proofErr w:type="spellStart"/>
+            <w:r>
+              <w:rPr>
+                <w:lang w:val="en-US"/>
+              </w:rPr>
+              <w:t>card|var_verbose_name</w:t>
+            </w:r>
+            <w:proofErr w:type="spellEnd"/>
+            <w:r>
+              <w:rPr>
+                <w:lang w:val="en-US"/>
+              </w:rPr>
+              <w:t>(“</w:t>
+            </w:r>
+            <w:proofErr w:type="spellStart"/>
+            <w:r>
+              <w:rPr>
+                <w:lang w:val="en-US"/>
+              </w:rPr>
+              <w:t>tradeunionChoice</w:t>
+            </w:r>
+            <w:proofErr w:type="spellEnd"/>
+            <w:r>
+              <w:rPr>
+                <w:lang w:val="en-US"/>
+              </w:rPr>
+              <w:t>”)}}</w:t>
             </w:r>
           </w:p>
         </w:tc>
@@ -2402,27 +3550,49 @@
               <w:rPr>
                 <w:lang w:val="en-US"/>
               </w:rPr>
-              <w:t>{% if card.end_date %}</w:t>
-            </w:r>
-          </w:p>
-          <w:p>
-            <w:pPr>
-              <w:rPr>
-                <w:lang w:val="en-US"/>
-              </w:rPr>
-            </w:pPr>
-            <w:r>
-              <w:rPr>
-                <w:lang w:val="en-US"/>
-              </w:rPr>
-              <w:t>{{ card.</w:t>
-            </w:r>
-            <w:r>
-              <w:rPr>
-                <w:lang w:val="en-US"/>
-              </w:rPr>
-              <w:t>end_date</w:t>
-            </w:r>
+              <w:t xml:space="preserve">{% if </w:t>
+            </w:r>
+            <w:proofErr w:type="spellStart"/>
+            <w:r>
+              <w:rPr>
+                <w:lang w:val="en-US"/>
+              </w:rPr>
+              <w:t>card.tradeunionChoice</w:t>
+            </w:r>
+            <w:proofErr w:type="spellEnd"/>
+            <w:r>
+              <w:rPr>
+                <w:lang w:val="en-US"/>
+              </w:rPr>
+              <w:t xml:space="preserve"> %}</w:t>
+            </w:r>
+          </w:p>
+          <w:p>
+            <w:pPr>
+              <w:rPr>
+                <w:lang w:val="en-US"/>
+              </w:rPr>
+            </w:pPr>
+            <w:r>
+              <w:rPr>
+                <w:lang w:val="en-US"/>
+              </w:rPr>
+              <w:t xml:space="preserve">{{ </w:t>
+            </w:r>
+            <w:proofErr w:type="spellStart"/>
+            <w:r>
+              <w:rPr>
+                <w:lang w:val="en-US"/>
+              </w:rPr>
+              <w:t>card.</w:t>
+            </w:r>
+            <w:r>
+              <w:rPr>
+                <w:lang w:val="en-US"/>
+              </w:rPr>
+              <w:t>tradeunionChoice</w:t>
+            </w:r>
+            <w:proofErr w:type="spellEnd"/>
             <w:r>
               <w:rPr>
                 <w:lang w:val="en-US"/>
@@ -2487,7 +3657,35 @@
               <w:rPr>
                 <w:lang w:val="en-US"/>
               </w:rPr>
-              <w:t>{{card|var_verbose_name(“tradeunionChoice”)}}</w:t>
+              <w:t>{{</w:t>
+            </w:r>
+            <w:proofErr w:type="spellStart"/>
+            <w:r>
+              <w:rPr>
+                <w:lang w:val="en-US"/>
+              </w:rPr>
+              <w:t>card|var_verbose_name</w:t>
+            </w:r>
+            <w:proofErr w:type="spellEnd"/>
+            <w:r>
+              <w:rPr>
+                <w:lang w:val="en-US"/>
+              </w:rPr>
+              <w:t>(“</w:t>
+            </w:r>
+            <w:proofErr w:type="spellStart"/>
+            <w:r>
+              <w:rPr>
+                <w:lang w:val="en-US"/>
+              </w:rPr>
+              <w:t>tradeunionChoiceAnother</w:t>
+            </w:r>
+            <w:proofErr w:type="spellEnd"/>
+            <w:r>
+              <w:rPr>
+                <w:lang w:val="en-US"/>
+              </w:rPr>
+              <w:t>”)}}</w:t>
             </w:r>
           </w:p>
         </w:tc>
@@ -2505,27 +3703,49 @@
               <w:rPr>
                 <w:lang w:val="en-US"/>
               </w:rPr>
-              <w:t>{% if card.tradeunionChoice %}</w:t>
-            </w:r>
-          </w:p>
-          <w:p>
-            <w:pPr>
-              <w:rPr>
-                <w:lang w:val="en-US"/>
-              </w:rPr>
-            </w:pPr>
-            <w:r>
-              <w:rPr>
-                <w:lang w:val="en-US"/>
-              </w:rPr>
-              <w:t>{{ card.</w:t>
-            </w:r>
-            <w:r>
-              <w:rPr>
-                <w:lang w:val="en-US"/>
-              </w:rPr>
-              <w:t>tradeunionChoice</w:t>
-            </w:r>
+              <w:t xml:space="preserve">{% if </w:t>
+            </w:r>
+            <w:proofErr w:type="spellStart"/>
+            <w:r>
+              <w:rPr>
+                <w:lang w:val="en-US"/>
+              </w:rPr>
+              <w:t>card.tradeunionChoiceAnother</w:t>
+            </w:r>
+            <w:proofErr w:type="spellEnd"/>
+            <w:r>
+              <w:rPr>
+                <w:lang w:val="en-US"/>
+              </w:rPr>
+              <w:t xml:space="preserve"> %}</w:t>
+            </w:r>
+          </w:p>
+          <w:p>
+            <w:pPr>
+              <w:rPr>
+                <w:lang w:val="en-US"/>
+              </w:rPr>
+            </w:pPr>
+            <w:r>
+              <w:rPr>
+                <w:lang w:val="en-US"/>
+              </w:rPr>
+              <w:t xml:space="preserve">{{ </w:t>
+            </w:r>
+            <w:proofErr w:type="spellStart"/>
+            <w:r>
+              <w:rPr>
+                <w:lang w:val="en-US"/>
+              </w:rPr>
+              <w:t>card.</w:t>
+            </w:r>
+            <w:r>
+              <w:rPr>
+                <w:lang w:val="en-US"/>
+              </w:rPr>
+              <w:t>tradeunionChoiceAnother</w:t>
+            </w:r>
+            <w:proofErr w:type="spellEnd"/>
             <w:r>
               <w:rPr>
                 <w:lang w:val="en-US"/>
@@ -2590,7 +3810,35 @@
               <w:rPr>
                 <w:lang w:val="en-US"/>
               </w:rPr>
-              <w:t>{{card|var_verbose_name(“tradeunionChoiceAnother”)}}</w:t>
+              <w:t>{{</w:t>
+            </w:r>
+            <w:proofErr w:type="spellStart"/>
+            <w:r>
+              <w:rPr>
+                <w:lang w:val="en-US"/>
+              </w:rPr>
+              <w:t>card|var_verbose_name</w:t>
+            </w:r>
+            <w:proofErr w:type="spellEnd"/>
+            <w:r>
+              <w:rPr>
+                <w:lang w:val="en-US"/>
+              </w:rPr>
+              <w:t>(“</w:t>
+            </w:r>
+            <w:proofErr w:type="spellStart"/>
+            <w:r>
+              <w:rPr>
+                <w:lang w:val="en-US"/>
+              </w:rPr>
+              <w:t>date_create</w:t>
+            </w:r>
+            <w:proofErr w:type="spellEnd"/>
+            <w:r>
+              <w:rPr>
+                <w:lang w:val="en-US"/>
+              </w:rPr>
+              <w:t>”)}}</w:t>
             </w:r>
           </w:p>
         </w:tc>
@@ -2608,27 +3856,49 @@
               <w:rPr>
                 <w:lang w:val="en-US"/>
               </w:rPr>
-              <w:t>{% if card.tradeunionChoiceAnother %}</w:t>
-            </w:r>
-          </w:p>
-          <w:p>
-            <w:pPr>
-              <w:rPr>
-                <w:lang w:val="en-US"/>
-              </w:rPr>
-            </w:pPr>
-            <w:r>
-              <w:rPr>
-                <w:lang w:val="en-US"/>
-              </w:rPr>
-              <w:t>{{ card.</w:t>
-            </w:r>
-            <w:r>
-              <w:rPr>
-                <w:lang w:val="en-US"/>
-              </w:rPr>
-              <w:t>tradeunionChoiceAnother</w:t>
-            </w:r>
+              <w:t xml:space="preserve">{% if </w:t>
+            </w:r>
+            <w:proofErr w:type="spellStart"/>
+            <w:r>
+              <w:rPr>
+                <w:lang w:val="en-US"/>
+              </w:rPr>
+              <w:t>card.date_create</w:t>
+            </w:r>
+            <w:proofErr w:type="spellEnd"/>
+            <w:r>
+              <w:rPr>
+                <w:lang w:val="en-US"/>
+              </w:rPr>
+              <w:t xml:space="preserve"> %}</w:t>
+            </w:r>
+          </w:p>
+          <w:p>
+            <w:pPr>
+              <w:rPr>
+                <w:lang w:val="en-US"/>
+              </w:rPr>
+            </w:pPr>
+            <w:r>
+              <w:rPr>
+                <w:lang w:val="en-US"/>
+              </w:rPr>
+              <w:t xml:space="preserve">{{ </w:t>
+            </w:r>
+            <w:proofErr w:type="spellStart"/>
+            <w:r>
+              <w:rPr>
+                <w:lang w:val="en-US"/>
+              </w:rPr>
+              <w:t>card.</w:t>
+            </w:r>
+            <w:r>
+              <w:rPr>
+                <w:lang w:val="en-US"/>
+              </w:rPr>
+              <w:t>date_create</w:t>
+            </w:r>
+            <w:proofErr w:type="spellEnd"/>
             <w:r>
               <w:rPr>
                 <w:lang w:val="en-US"/>
@@ -2646,6 +3916,7 @@
               <w:rPr>
                 <w:lang w:val="en-US"/>
               </w:rPr>
+              <w:lastRenderedPageBreak/>
               <w:t>{% endif %}</w:t>
             </w:r>
           </w:p>
@@ -2674,6 +3945,7 @@
                 <w:bCs/>
                 <w:lang w:val="en-US"/>
               </w:rPr>
+              <w:lastRenderedPageBreak/>
               <w:t>3.7</w:t>
             </w:r>
           </w:p>
@@ -2693,7 +3965,35 @@
               <w:rPr>
                 <w:lang w:val="en-US"/>
               </w:rPr>
-              <w:t>{{card|var_verbose_name(“date_create”)}}</w:t>
+              <w:t>{{</w:t>
+            </w:r>
+            <w:proofErr w:type="spellStart"/>
+            <w:r>
+              <w:rPr>
+                <w:lang w:val="en-US"/>
+              </w:rPr>
+              <w:t>card|var_verbose_name</w:t>
+            </w:r>
+            <w:proofErr w:type="spellEnd"/>
+            <w:r>
+              <w:rPr>
+                <w:lang w:val="en-US"/>
+              </w:rPr>
+              <w:t>(“</w:t>
+            </w:r>
+            <w:proofErr w:type="spellStart"/>
+            <w:r>
+              <w:rPr>
+                <w:lang w:val="en-US"/>
+              </w:rPr>
+              <w:t>date_update</w:t>
+            </w:r>
+            <w:proofErr w:type="spellEnd"/>
+            <w:r>
+              <w:rPr>
+                <w:lang w:val="en-US"/>
+              </w:rPr>
+              <w:t>”)}}</w:t>
             </w:r>
           </w:p>
         </w:tc>
@@ -2711,27 +4011,49 @@
               <w:rPr>
                 <w:lang w:val="en-US"/>
               </w:rPr>
-              <w:t>{% if card.date_create %}</w:t>
-            </w:r>
-          </w:p>
-          <w:p>
-            <w:pPr>
-              <w:rPr>
-                <w:lang w:val="en-US"/>
-              </w:rPr>
-            </w:pPr>
-            <w:r>
-              <w:rPr>
-                <w:lang w:val="en-US"/>
-              </w:rPr>
-              <w:t>{{ card.</w:t>
-            </w:r>
-            <w:r>
-              <w:rPr>
-                <w:lang w:val="en-US"/>
-              </w:rPr>
-              <w:t>date_create</w:t>
-            </w:r>
+              <w:t xml:space="preserve">{% if </w:t>
+            </w:r>
+            <w:proofErr w:type="spellStart"/>
+            <w:r>
+              <w:rPr>
+                <w:lang w:val="en-US"/>
+              </w:rPr>
+              <w:t>card.date_update</w:t>
+            </w:r>
+            <w:proofErr w:type="spellEnd"/>
+            <w:r>
+              <w:rPr>
+                <w:lang w:val="en-US"/>
+              </w:rPr>
+              <w:t xml:space="preserve"> %}</w:t>
+            </w:r>
+          </w:p>
+          <w:p>
+            <w:pPr>
+              <w:rPr>
+                <w:lang w:val="en-US"/>
+              </w:rPr>
+            </w:pPr>
+            <w:r>
+              <w:rPr>
+                <w:lang w:val="en-US"/>
+              </w:rPr>
+              <w:t xml:space="preserve">{{ </w:t>
+            </w:r>
+            <w:proofErr w:type="spellStart"/>
+            <w:r>
+              <w:rPr>
+                <w:lang w:val="en-US"/>
+              </w:rPr>
+              <w:t>card.</w:t>
+            </w:r>
+            <w:r>
+              <w:rPr>
+                <w:lang w:val="en-US"/>
+              </w:rPr>
+              <w:t>date_update</w:t>
+            </w:r>
+            <w:proofErr w:type="spellEnd"/>
             <w:r>
               <w:rPr>
                 <w:lang w:val="en-US"/>
@@ -2749,7 +4071,6 @@
               <w:rPr>
                 <w:lang w:val="en-US"/>
               </w:rPr>
-              <w:lastRenderedPageBreak/>
               <w:t>{% endif %}</w:t>
             </w:r>
           </w:p>
@@ -2778,7 +4099,6 @@
                 <w:bCs/>
                 <w:lang w:val="en-US"/>
               </w:rPr>
-              <w:lastRenderedPageBreak/>
               <w:t>3.8</w:t>
             </w:r>
           </w:p>
@@ -2798,7 +4118,35 @@
               <w:rPr>
                 <w:lang w:val="en-US"/>
               </w:rPr>
-              <w:t>{{card|var_verbose_name(“date_update”)}}</w:t>
+              <w:t>{{</w:t>
+            </w:r>
+            <w:proofErr w:type="spellStart"/>
+            <w:r>
+              <w:rPr>
+                <w:lang w:val="en-US"/>
+              </w:rPr>
+              <w:t>card|var_verbose_name</w:t>
+            </w:r>
+            <w:proofErr w:type="spellEnd"/>
+            <w:r>
+              <w:rPr>
+                <w:lang w:val="en-US"/>
+              </w:rPr>
+              <w:t>(“</w:t>
+            </w:r>
+            <w:proofErr w:type="spellStart"/>
+            <w:r>
+              <w:rPr>
+                <w:lang w:val="en-US"/>
+              </w:rPr>
+              <w:t>added_by</w:t>
+            </w:r>
+            <w:proofErr w:type="spellEnd"/>
+            <w:r>
+              <w:rPr>
+                <w:lang w:val="en-US"/>
+              </w:rPr>
+              <w:t>”)}}</w:t>
             </w:r>
           </w:p>
         </w:tc>
@@ -2816,27 +4164,49 @@
               <w:rPr>
                 <w:lang w:val="en-US"/>
               </w:rPr>
-              <w:t>{% if card.date_update %}</w:t>
-            </w:r>
-          </w:p>
-          <w:p>
-            <w:pPr>
-              <w:rPr>
-                <w:lang w:val="en-US"/>
-              </w:rPr>
-            </w:pPr>
-            <w:r>
-              <w:rPr>
-                <w:lang w:val="en-US"/>
-              </w:rPr>
-              <w:t>{{ card.</w:t>
-            </w:r>
-            <w:r>
-              <w:rPr>
-                <w:lang w:val="en-US"/>
-              </w:rPr>
-              <w:t>date_update</w:t>
-            </w:r>
+              <w:t xml:space="preserve">{% if </w:t>
+            </w:r>
+            <w:proofErr w:type="spellStart"/>
+            <w:r>
+              <w:rPr>
+                <w:lang w:val="en-US"/>
+              </w:rPr>
+              <w:t>card.added_by</w:t>
+            </w:r>
+            <w:proofErr w:type="spellEnd"/>
+            <w:r>
+              <w:rPr>
+                <w:lang w:val="en-US"/>
+              </w:rPr>
+              <w:t xml:space="preserve"> %}</w:t>
+            </w:r>
+          </w:p>
+          <w:p>
+            <w:pPr>
+              <w:rPr>
+                <w:lang w:val="en-US"/>
+              </w:rPr>
+            </w:pPr>
+            <w:r>
+              <w:rPr>
+                <w:lang w:val="en-US"/>
+              </w:rPr>
+              <w:t xml:space="preserve">{{ </w:t>
+            </w:r>
+            <w:proofErr w:type="spellStart"/>
+            <w:r>
+              <w:rPr>
+                <w:lang w:val="en-US"/>
+              </w:rPr>
+              <w:t>card.</w:t>
+            </w:r>
+            <w:r>
+              <w:rPr>
+                <w:lang w:val="en-US"/>
+              </w:rPr>
+              <w:t>added_by</w:t>
+            </w:r>
+            <w:proofErr w:type="spellEnd"/>
             <w:r>
               <w:rPr>
                 <w:lang w:val="en-US"/>
@@ -2901,7 +4271,21 @@
               <w:rPr>
                 <w:lang w:val="en-US"/>
               </w:rPr>
-              <w:t>{{card|var_verbose_name(“added_by”)}}</w:t>
+              <w:t>{{</w:t>
+            </w:r>
+            <w:proofErr w:type="spellStart"/>
+            <w:r>
+              <w:rPr>
+                <w:lang w:val="en-US"/>
+              </w:rPr>
+              <w:t>card|var_verbose_name</w:t>
+            </w:r>
+            <w:proofErr w:type="spellEnd"/>
+            <w:r>
+              <w:rPr>
+                <w:lang w:val="en-US"/>
+              </w:rPr>
+              <w:t>(“initiator”)}}</w:t>
             </w:r>
           </w:p>
         </w:tc>
@@ -2919,27 +4303,49 @@
               <w:rPr>
                 <w:lang w:val="en-US"/>
               </w:rPr>
-              <w:t>{% if card.added_by %}</w:t>
-            </w:r>
-          </w:p>
-          <w:p>
-            <w:pPr>
-              <w:rPr>
-                <w:lang w:val="en-US"/>
-              </w:rPr>
-            </w:pPr>
-            <w:r>
-              <w:rPr>
-                <w:lang w:val="en-US"/>
-              </w:rPr>
-              <w:t>{{ card.</w:t>
-            </w:r>
-            <w:r>
-              <w:rPr>
-                <w:lang w:val="en-US"/>
-              </w:rPr>
-              <w:t>added_by</w:t>
-            </w:r>
+              <w:t xml:space="preserve">{% if </w:t>
+            </w:r>
+            <w:proofErr w:type="spellStart"/>
+            <w:r>
+              <w:rPr>
+                <w:lang w:val="en-US"/>
+              </w:rPr>
+              <w:t>card.initiator</w:t>
+            </w:r>
+            <w:proofErr w:type="spellEnd"/>
+            <w:r>
+              <w:rPr>
+                <w:lang w:val="en-US"/>
+              </w:rPr>
+              <w:t xml:space="preserve"> %}</w:t>
+            </w:r>
+          </w:p>
+          <w:p>
+            <w:pPr>
+              <w:rPr>
+                <w:lang w:val="en-US"/>
+              </w:rPr>
+            </w:pPr>
+            <w:r>
+              <w:rPr>
+                <w:lang w:val="en-US"/>
+              </w:rPr>
+              <w:t xml:space="preserve">{{ </w:t>
+            </w:r>
+            <w:proofErr w:type="spellStart"/>
+            <w:r>
+              <w:rPr>
+                <w:lang w:val="en-US"/>
+              </w:rPr>
+              <w:t>card.</w:t>
+            </w:r>
+            <w:r>
+              <w:rPr>
+                <w:lang w:val="en-US"/>
+              </w:rPr>
+              <w:t>initiator</w:t>
+            </w:r>
+            <w:proofErr w:type="spellEnd"/>
             <w:r>
               <w:rPr>
                 <w:lang w:val="en-US"/>
@@ -3004,7 +4410,35 @@
               <w:rPr>
                 <w:lang w:val="en-US"/>
               </w:rPr>
-              <w:t>{{card|var_verbose_name(“initiator”)}}</w:t>
+              <w:t>{{</w:t>
+            </w:r>
+            <w:proofErr w:type="spellStart"/>
+            <w:r>
+              <w:rPr>
+                <w:lang w:val="en-US"/>
+              </w:rPr>
+              <w:t>card|var_verbose_name</w:t>
+            </w:r>
+            <w:proofErr w:type="spellEnd"/>
+            <w:r>
+              <w:rPr>
+                <w:lang w:val="en-US"/>
+              </w:rPr>
+              <w:t>(“</w:t>
+            </w:r>
+            <w:proofErr w:type="spellStart"/>
+            <w:r>
+              <w:rPr>
+                <w:lang w:val="en-US"/>
+              </w:rPr>
+              <w:t>tradeunion_data</w:t>
+            </w:r>
+            <w:proofErr w:type="spellEnd"/>
+            <w:r>
+              <w:rPr>
+                <w:lang w:val="en-US"/>
+              </w:rPr>
+              <w:t>”)}}</w:t>
             </w:r>
           </w:p>
         </w:tc>
@@ -3022,7 +4456,7 @@
               <w:rPr>
                 <w:lang w:val="en-US"/>
               </w:rPr>
-              <w:t>{% if card.initiator %}</w:t>
+              <w:t>{% if card.tradeunion_data.name %}</w:t>
             </w:r>
           </w:p>
           <w:p>
@@ -3041,7 +4475,7 @@
               <w:rPr>
                 <w:lang w:val="en-US"/>
               </w:rPr>
-              <w:t>initiator</w:t>
+              <w:t>tradeunion_data.name</w:t>
             </w:r>
             <w:r>
               <w:rPr>
@@ -3107,7 +4541,35 @@
               <w:rPr>
                 <w:lang w:val="en-US"/>
               </w:rPr>
-              <w:t>{{card|var_verbose_name(“tradeunion_data”)}}</w:t>
+              <w:t>{{</w:t>
+            </w:r>
+            <w:proofErr w:type="spellStart"/>
+            <w:r>
+              <w:rPr>
+                <w:lang w:val="en-US"/>
+              </w:rPr>
+              <w:t>card|var_verbose_name</w:t>
+            </w:r>
+            <w:proofErr w:type="spellEnd"/>
+            <w:r>
+              <w:rPr>
+                <w:lang w:val="en-US"/>
+              </w:rPr>
+              <w:t>(“</w:t>
+            </w:r>
+            <w:proofErr w:type="spellStart"/>
+            <w:r>
+              <w:rPr>
+                <w:lang w:val="en-US"/>
+              </w:rPr>
+              <w:t>personGroupInfo</w:t>
+            </w:r>
+            <w:proofErr w:type="spellEnd"/>
+            <w:r>
+              <w:rPr>
+                <w:lang w:val="en-US"/>
+              </w:rPr>
+              <w:t>”)}}</w:t>
             </w:r>
           </w:p>
         </w:tc>
@@ -3125,14 +4587,16 @@
               <w:rPr>
                 <w:lang w:val="en-US"/>
               </w:rPr>
-              <w:t>{% if card.tradeunion_data</w:t>
-            </w:r>
-            <w:r>
-              <w:rPr>
-                <w:lang w:val="en-US"/>
-              </w:rPr>
-              <w:t>.name</w:t>
-            </w:r>
+              <w:t xml:space="preserve">{% if </w:t>
+            </w:r>
+            <w:proofErr w:type="spellStart"/>
+            <w:r>
+              <w:rPr>
+                <w:lang w:val="en-US"/>
+              </w:rPr>
+              <w:t>card.personGroupInfo</w:t>
+            </w:r>
+            <w:proofErr w:type="spellEnd"/>
             <w:r>
               <w:rPr>
                 <w:lang w:val="en-US"/>
@@ -3150,22 +4614,22 @@
               <w:rPr>
                 <w:lang w:val="en-US"/>
               </w:rPr>
-              <w:t>{{ card.</w:t>
-            </w:r>
-            <w:r>
-              <w:rPr>
-                <w:lang w:val="en-US"/>
-              </w:rPr>
-              <w:t>tradeunion_data</w:t>
-            </w:r>
-            <w:r>
-              <w:rPr>
-                <w:lang w:val="en-US"/>
-              </w:rPr>
-              <w:t>.name</w:t>
-            </w:r>
-            <w:bookmarkStart w:id="0" w:name="_GoBack"/>
-            <w:bookmarkEnd w:id="0"/>
+              <w:t xml:space="preserve">{{ </w:t>
+            </w:r>
+            <w:proofErr w:type="spellStart"/>
+            <w:r>
+              <w:rPr>
+                <w:lang w:val="en-US"/>
+              </w:rPr>
+              <w:t>card.</w:t>
+            </w:r>
+            <w:r>
+              <w:rPr>
+                <w:lang w:val="en-US"/>
+              </w:rPr>
+              <w:t>personGroupInfo</w:t>
+            </w:r>
+            <w:proofErr w:type="spellEnd"/>
             <w:r>
               <w:rPr>
                 <w:lang w:val="en-US"/>
@@ -3230,7 +4694,21 @@
               <w:rPr>
                 <w:lang w:val="en-US"/>
               </w:rPr>
-              <w:t>{{card|var_verbose_name(“personGroupInfo”)}}</w:t>
+              <w:t>{{</w:t>
+            </w:r>
+            <w:proofErr w:type="spellStart"/>
+            <w:r>
+              <w:rPr>
+                <w:lang w:val="en-US"/>
+              </w:rPr>
+              <w:t>card|var_verbose_name</w:t>
+            </w:r>
+            <w:proofErr w:type="spellEnd"/>
+            <w:r>
+              <w:rPr>
+                <w:lang w:val="en-US"/>
+              </w:rPr>
+              <w:t>(“duration”)}}</w:t>
             </w:r>
           </w:p>
         </w:tc>
@@ -3248,27 +4726,49 @@
               <w:rPr>
                 <w:lang w:val="en-US"/>
               </w:rPr>
-              <w:t>{% if card.personGroupInfo %}</w:t>
-            </w:r>
-          </w:p>
-          <w:p>
-            <w:pPr>
-              <w:rPr>
-                <w:lang w:val="en-US"/>
-              </w:rPr>
-            </w:pPr>
-            <w:r>
-              <w:rPr>
-                <w:lang w:val="en-US"/>
-              </w:rPr>
-              <w:t>{{ card.</w:t>
-            </w:r>
-            <w:r>
-              <w:rPr>
-                <w:lang w:val="en-US"/>
-              </w:rPr>
-              <w:t>personGroupInfo</w:t>
-            </w:r>
+              <w:t xml:space="preserve">{% if </w:t>
+            </w:r>
+            <w:proofErr w:type="spellStart"/>
+            <w:r>
+              <w:rPr>
+                <w:lang w:val="en-US"/>
+              </w:rPr>
+              <w:t>card.duration</w:t>
+            </w:r>
+            <w:proofErr w:type="spellEnd"/>
+            <w:r>
+              <w:rPr>
+                <w:lang w:val="en-US"/>
+              </w:rPr>
+              <w:t xml:space="preserve"> %}</w:t>
+            </w:r>
+          </w:p>
+          <w:p>
+            <w:pPr>
+              <w:rPr>
+                <w:lang w:val="en-US"/>
+              </w:rPr>
+            </w:pPr>
+            <w:r>
+              <w:rPr>
+                <w:lang w:val="en-US"/>
+              </w:rPr>
+              <w:t xml:space="preserve">{{ </w:t>
+            </w:r>
+            <w:proofErr w:type="spellStart"/>
+            <w:r>
+              <w:rPr>
+                <w:lang w:val="en-US"/>
+              </w:rPr>
+              <w:t>card.</w:t>
+            </w:r>
+            <w:r>
+              <w:rPr>
+                <w:lang w:val="en-US"/>
+              </w:rPr>
+              <w:t>duration</w:t>
+            </w:r>
+            <w:proofErr w:type="spellEnd"/>
             <w:r>
               <w:rPr>
                 <w:lang w:val="en-US"/>
@@ -3333,7 +4833,35 @@
               <w:rPr>
                 <w:lang w:val="en-US"/>
               </w:rPr>
-              <w:t>{{card|var_verbose_name(“duration”)}}</w:t>
+              <w:t>{{</w:t>
+            </w:r>
+            <w:proofErr w:type="spellStart"/>
+            <w:r>
+              <w:rPr>
+                <w:lang w:val="en-US"/>
+              </w:rPr>
+              <w:t>card|var_verbose_name</w:t>
+            </w:r>
+            <w:proofErr w:type="spellEnd"/>
+            <w:r>
+              <w:rPr>
+                <w:lang w:val="en-US"/>
+              </w:rPr>
+              <w:t>(“</w:t>
+            </w:r>
+            <w:proofErr w:type="spellStart"/>
+            <w:r>
+              <w:rPr>
+                <w:lang w:val="en-US"/>
+              </w:rPr>
+              <w:t>meeting_requirements</w:t>
+            </w:r>
+            <w:proofErr w:type="spellEnd"/>
+            <w:r>
+              <w:rPr>
+                <w:lang w:val="en-US"/>
+              </w:rPr>
+              <w:t>”)}}</w:t>
             </w:r>
           </w:p>
         </w:tc>
@@ -3351,27 +4879,49 @@
               <w:rPr>
                 <w:lang w:val="en-US"/>
               </w:rPr>
-              <w:t>{% if card.duration %}</w:t>
-            </w:r>
-          </w:p>
-          <w:p>
-            <w:pPr>
-              <w:rPr>
-                <w:lang w:val="en-US"/>
-              </w:rPr>
-            </w:pPr>
-            <w:r>
-              <w:rPr>
-                <w:lang w:val="en-US"/>
-              </w:rPr>
-              <w:t>{{ card.</w:t>
-            </w:r>
-            <w:r>
-              <w:rPr>
-                <w:lang w:val="en-US"/>
-              </w:rPr>
-              <w:t>duration</w:t>
-            </w:r>
+              <w:t xml:space="preserve">{% if </w:t>
+            </w:r>
+            <w:proofErr w:type="spellStart"/>
+            <w:r>
+              <w:rPr>
+                <w:lang w:val="en-US"/>
+              </w:rPr>
+              <w:t>card.meeting_requirements</w:t>
+            </w:r>
+            <w:proofErr w:type="spellEnd"/>
+            <w:r>
+              <w:rPr>
+                <w:lang w:val="en-US"/>
+              </w:rPr>
+              <w:t xml:space="preserve"> %}</w:t>
+            </w:r>
+          </w:p>
+          <w:p>
+            <w:pPr>
+              <w:rPr>
+                <w:lang w:val="en-US"/>
+              </w:rPr>
+            </w:pPr>
+            <w:r>
+              <w:rPr>
+                <w:lang w:val="en-US"/>
+              </w:rPr>
+              <w:t xml:space="preserve">{{ </w:t>
+            </w:r>
+            <w:proofErr w:type="spellStart"/>
+            <w:r>
+              <w:rPr>
+                <w:lang w:val="en-US"/>
+              </w:rPr>
+              <w:t>card.</w:t>
+            </w:r>
+            <w:r>
+              <w:rPr>
+                <w:lang w:val="en-US"/>
+              </w:rPr>
+              <w:t>meeting_requirements</w:t>
+            </w:r>
+            <w:proofErr w:type="spellEnd"/>
             <w:r>
               <w:rPr>
                 <w:lang w:val="en-US"/>
@@ -3436,7 +4986,21 @@
               <w:rPr>
                 <w:lang w:val="en-US"/>
               </w:rPr>
-              <w:t>{{card|var_verbose_name(“meeting_requirements”)}}</w:t>
+              <w:t>{{</w:t>
+            </w:r>
+            <w:proofErr w:type="spellStart"/>
+            <w:r>
+              <w:rPr>
+                <w:lang w:val="en-US"/>
+              </w:rPr>
+              <w:t>card|var_verbose_name</w:t>
+            </w:r>
+            <w:proofErr w:type="spellEnd"/>
+            <w:r>
+              <w:rPr>
+                <w:lang w:val="en-US"/>
+              </w:rPr>
+              <w:t>(“story”)}}</w:t>
             </w:r>
           </w:p>
         </w:tc>
@@ -3454,27 +5018,49 @@
               <w:rPr>
                 <w:lang w:val="en-US"/>
               </w:rPr>
-              <w:t>{% if card.meeting_requirements %}</w:t>
-            </w:r>
-          </w:p>
-          <w:p>
-            <w:pPr>
-              <w:rPr>
-                <w:lang w:val="en-US"/>
-              </w:rPr>
-            </w:pPr>
-            <w:r>
-              <w:rPr>
-                <w:lang w:val="en-US"/>
-              </w:rPr>
-              <w:t>{{ card.</w:t>
-            </w:r>
-            <w:r>
-              <w:rPr>
-                <w:lang w:val="en-US"/>
-              </w:rPr>
-              <w:t>meeting_requirements</w:t>
-            </w:r>
+              <w:t xml:space="preserve">{% if </w:t>
+            </w:r>
+            <w:proofErr w:type="spellStart"/>
+            <w:r>
+              <w:rPr>
+                <w:lang w:val="en-US"/>
+              </w:rPr>
+              <w:t>card.story</w:t>
+            </w:r>
+            <w:proofErr w:type="spellEnd"/>
+            <w:r>
+              <w:rPr>
+                <w:lang w:val="en-US"/>
+              </w:rPr>
+              <w:t xml:space="preserve"> %}</w:t>
+            </w:r>
+          </w:p>
+          <w:p>
+            <w:pPr>
+              <w:rPr>
+                <w:lang w:val="en-US"/>
+              </w:rPr>
+            </w:pPr>
+            <w:r>
+              <w:rPr>
+                <w:lang w:val="en-US"/>
+              </w:rPr>
+              <w:t xml:space="preserve">{{ </w:t>
+            </w:r>
+            <w:proofErr w:type="spellStart"/>
+            <w:r>
+              <w:rPr>
+                <w:lang w:val="en-US"/>
+              </w:rPr>
+              <w:t>card.</w:t>
+            </w:r>
+            <w:r>
+              <w:rPr>
+                <w:lang w:val="en-US"/>
+              </w:rPr>
+              <w:t>story</w:t>
+            </w:r>
+            <w:proofErr w:type="spellEnd"/>
             <w:r>
               <w:rPr>
                 <w:lang w:val="en-US"/>
@@ -3539,7 +5125,35 @@
               <w:rPr>
                 <w:lang w:val="en-US"/>
               </w:rPr>
-              <w:t>{{card|var_verbose_name(“story”)}}</w:t>
+              <w:t>{{</w:t>
+            </w:r>
+            <w:proofErr w:type="spellStart"/>
+            <w:r>
+              <w:rPr>
+                <w:lang w:val="en-US"/>
+              </w:rPr>
+              <w:t>card|var_verbose_name</w:t>
+            </w:r>
+            <w:proofErr w:type="spellEnd"/>
+            <w:r>
+              <w:rPr>
+                <w:lang w:val="en-US"/>
+              </w:rPr>
+              <w:t>(“</w:t>
+            </w:r>
+            <w:proofErr w:type="spellStart"/>
+            <w:r>
+              <w:rPr>
+                <w:lang w:val="en-US"/>
+              </w:rPr>
+              <w:t>reasons_for_strike</w:t>
+            </w:r>
+            <w:proofErr w:type="spellEnd"/>
+            <w:r>
+              <w:rPr>
+                <w:lang w:val="en-US"/>
+              </w:rPr>
+              <w:t>”)}}</w:t>
             </w:r>
           </w:p>
         </w:tc>
@@ -3557,27 +5171,49 @@
               <w:rPr>
                 <w:lang w:val="en-US"/>
               </w:rPr>
-              <w:t>{% if card.story %}</w:t>
-            </w:r>
-          </w:p>
-          <w:p>
-            <w:pPr>
-              <w:rPr>
-                <w:lang w:val="en-US"/>
-              </w:rPr>
-            </w:pPr>
-            <w:r>
-              <w:rPr>
-                <w:lang w:val="en-US"/>
-              </w:rPr>
-              <w:t>{{ card.</w:t>
-            </w:r>
-            <w:r>
-              <w:rPr>
-                <w:lang w:val="en-US"/>
-              </w:rPr>
-              <w:t>story</w:t>
-            </w:r>
+              <w:t xml:space="preserve">{% if </w:t>
+            </w:r>
+            <w:proofErr w:type="spellStart"/>
+            <w:r>
+              <w:rPr>
+                <w:lang w:val="en-US"/>
+              </w:rPr>
+              <w:t>card.reasons_for_strike</w:t>
+            </w:r>
+            <w:proofErr w:type="spellEnd"/>
+            <w:r>
+              <w:rPr>
+                <w:lang w:val="en-US"/>
+              </w:rPr>
+              <w:t xml:space="preserve"> %}</w:t>
+            </w:r>
+          </w:p>
+          <w:p>
+            <w:pPr>
+              <w:rPr>
+                <w:lang w:val="en-US"/>
+              </w:rPr>
+            </w:pPr>
+            <w:r>
+              <w:rPr>
+                <w:lang w:val="en-US"/>
+              </w:rPr>
+              <w:t xml:space="preserve">{{ </w:t>
+            </w:r>
+            <w:proofErr w:type="spellStart"/>
+            <w:r>
+              <w:rPr>
+                <w:lang w:val="en-US"/>
+              </w:rPr>
+              <w:t>card.</w:t>
+            </w:r>
+            <w:r>
+              <w:rPr>
+                <w:lang w:val="en-US"/>
+              </w:rPr>
+              <w:t>reasons_for_strike</w:t>
+            </w:r>
+            <w:proofErr w:type="spellEnd"/>
             <w:r>
               <w:rPr>
                 <w:lang w:val="en-US"/>
@@ -3642,7 +5278,35 @@
               <w:rPr>
                 <w:lang w:val="en-US"/>
               </w:rPr>
-              <w:t>{{card|var_verbose_name(“reasons_for_strike”)}}</w:t>
+              <w:t>{{</w:t>
+            </w:r>
+            <w:proofErr w:type="spellStart"/>
+            <w:r>
+              <w:rPr>
+                <w:lang w:val="en-US"/>
+              </w:rPr>
+              <w:t>card|var_verbose_name</w:t>
+            </w:r>
+            <w:proofErr w:type="spellEnd"/>
+            <w:r>
+              <w:rPr>
+                <w:lang w:val="en-US"/>
+              </w:rPr>
+              <w:t>(“</w:t>
+            </w:r>
+            <w:proofErr w:type="spellStart"/>
+            <w:r>
+              <w:rPr>
+                <w:lang w:val="en-US"/>
+              </w:rPr>
+              <w:t>change_number_participants</w:t>
+            </w:r>
+            <w:proofErr w:type="spellEnd"/>
+            <w:r>
+              <w:rPr>
+                <w:lang w:val="en-US"/>
+              </w:rPr>
+              <w:t>”)}}</w:t>
             </w:r>
           </w:p>
         </w:tc>
@@ -3660,27 +5324,55 @@
               <w:rPr>
                 <w:lang w:val="en-US"/>
               </w:rPr>
-              <w:t>{% if card.reasons_for_strike %}</w:t>
-            </w:r>
-          </w:p>
-          <w:p>
-            <w:pPr>
-              <w:rPr>
-                <w:lang w:val="en-US"/>
-              </w:rPr>
-            </w:pPr>
-            <w:r>
-              <w:rPr>
-                <w:lang w:val="en-US"/>
-              </w:rPr>
-              <w:t>{{ card.</w:t>
-            </w:r>
-            <w:r>
-              <w:rPr>
-                <w:lang w:val="en-US"/>
-              </w:rPr>
-              <w:t>reasons_for_strike</w:t>
-            </w:r>
+              <w:t xml:space="preserve">{% if </w:t>
+            </w:r>
+            <w:proofErr w:type="spellStart"/>
+            <w:r>
+              <w:rPr>
+                <w:lang w:val="en-US"/>
+              </w:rPr>
+              <w:t>card.change_number_participants</w:t>
+            </w:r>
+            <w:proofErr w:type="spellEnd"/>
+            <w:r>
+              <w:rPr>
+                <w:lang w:val="en-US"/>
+              </w:rPr>
+              <w:t xml:space="preserve"> %}</w:t>
+            </w:r>
+          </w:p>
+          <w:p>
+            <w:pPr>
+              <w:rPr>
+                <w:lang w:val="en-US"/>
+              </w:rPr>
+            </w:pPr>
+            <w:r>
+              <w:rPr>
+                <w:lang w:val="en-US"/>
+              </w:rPr>
+              <w:t>{{</w:t>
+            </w:r>
+            <w:r>
+              <w:rPr>
+                <w:lang w:val="en-US"/>
+              </w:rPr>
+              <w:t xml:space="preserve"> </w:t>
+            </w:r>
+            <w:proofErr w:type="spellStart"/>
+            <w:r>
+              <w:rPr>
+                <w:lang w:val="en-US"/>
+              </w:rPr>
+              <w:t>card.</w:t>
+            </w:r>
+            <w:r>
+              <w:rPr>
+                <w:lang w:val="en-US"/>
+              </w:rPr>
+              <w:t>change_number_participants</w:t>
+            </w:r>
+            <w:proofErr w:type="spellEnd"/>
             <w:r>
               <w:rPr>
                 <w:lang w:val="en-US"/>
@@ -3745,7 +5437,35 @@
               <w:rPr>
                 <w:lang w:val="en-US"/>
               </w:rPr>
-              <w:t>{{card|var_verbose_name(“change_number_participants”)}}</w:t>
+              <w:t>{{</w:t>
+            </w:r>
+            <w:proofErr w:type="spellStart"/>
+            <w:r>
+              <w:rPr>
+                <w:lang w:val="en-US"/>
+              </w:rPr>
+              <w:t>card|var_verbose_name</w:t>
+            </w:r>
+            <w:proofErr w:type="spellEnd"/>
+            <w:r>
+              <w:rPr>
+                <w:lang w:val="en-US"/>
+              </w:rPr>
+              <w:t>(“</w:t>
+            </w:r>
+            <w:proofErr w:type="spellStart"/>
+            <w:r>
+              <w:rPr>
+                <w:lang w:val="en-US"/>
+              </w:rPr>
+              <w:t>initiators_and_participants</w:t>
+            </w:r>
+            <w:proofErr w:type="spellEnd"/>
+            <w:r>
+              <w:rPr>
+                <w:lang w:val="en-US"/>
+              </w:rPr>
+              <w:t>”)}}</w:t>
             </w:r>
           </w:p>
         </w:tc>
@@ -3763,27 +5483,36 @@
               <w:rPr>
                 <w:lang w:val="en-US"/>
               </w:rPr>
-              <w:t>{% if card.change_number_participants %}</w:t>
-            </w:r>
-          </w:p>
-          <w:p>
-            <w:pPr>
-              <w:rPr>
-                <w:lang w:val="en-US"/>
-              </w:rPr>
-            </w:pPr>
-            <w:r>
-              <w:rPr>
-                <w:lang w:val="en-US"/>
-              </w:rPr>
-              <w:t>{{</w:t>
-            </w:r>
-            <w:r>
-              <w:rPr>
-                <w:lang w:val="en-US"/>
-              </w:rPr>
-              <w:t xml:space="preserve"> </w:t>
-            </w:r>
+              <w:t xml:space="preserve">{% if </w:t>
+            </w:r>
+            <w:proofErr w:type="spellStart"/>
+            <w:r>
+              <w:rPr>
+                <w:lang w:val="en-US"/>
+              </w:rPr>
+              <w:t>card.initiators_and_participants</w:t>
+            </w:r>
+            <w:proofErr w:type="spellEnd"/>
+            <w:r>
+              <w:rPr>
+                <w:lang w:val="en-US"/>
+              </w:rPr>
+              <w:t xml:space="preserve"> %}</w:t>
+            </w:r>
+          </w:p>
+          <w:p>
+            <w:pPr>
+              <w:rPr>
+                <w:lang w:val="en-US"/>
+              </w:rPr>
+            </w:pPr>
+            <w:r>
+              <w:rPr>
+                <w:lang w:val="en-US"/>
+              </w:rPr>
+              <w:t xml:space="preserve">{{ </w:t>
+            </w:r>
+            <w:proofErr w:type="spellStart"/>
             <w:r>
               <w:rPr>
                 <w:lang w:val="en-US"/>
@@ -3794,8 +5523,9 @@
               <w:rPr>
                 <w:lang w:val="en-US"/>
               </w:rPr>
-              <w:t>change_number_participants</w:t>
-            </w:r>
+              <w:t>initiators_and_participants</w:t>
+            </w:r>
+            <w:proofErr w:type="spellEnd"/>
             <w:r>
               <w:rPr>
                 <w:lang w:val="en-US"/>
@@ -3860,7 +5590,35 @@
               <w:rPr>
                 <w:lang w:val="en-US"/>
               </w:rPr>
-              <w:t>{{card|var_verbose_name(“initiators_and_participants”)}}</w:t>
+              <w:t>{{</w:t>
+            </w:r>
+            <w:proofErr w:type="spellStart"/>
+            <w:r>
+              <w:rPr>
+                <w:lang w:val="en-US"/>
+              </w:rPr>
+              <w:t>card|var_verbose_name</w:t>
+            </w:r>
+            <w:proofErr w:type="spellEnd"/>
+            <w:r>
+              <w:rPr>
+                <w:lang w:val="en-US"/>
+              </w:rPr>
+              <w:t>(“</w:t>
+            </w:r>
+            <w:proofErr w:type="spellStart"/>
+            <w:r>
+              <w:rPr>
+                <w:lang w:val="en-US"/>
+              </w:rPr>
+              <w:t>state_position</w:t>
+            </w:r>
+            <w:proofErr w:type="spellEnd"/>
+            <w:r>
+              <w:rPr>
+                <w:lang w:val="en-US"/>
+              </w:rPr>
+              <w:t>”)}}</w:t>
             </w:r>
           </w:p>
         </w:tc>
@@ -3878,32 +5636,54 @@
               <w:rPr>
                 <w:lang w:val="en-US"/>
               </w:rPr>
-              <w:t>{% if card.initiators_and_participants %}</w:t>
-            </w:r>
-          </w:p>
-          <w:p>
-            <w:pPr>
-              <w:rPr>
-                <w:lang w:val="en-US"/>
-              </w:rPr>
-            </w:pPr>
-            <w:r>
-              <w:rPr>
-                <w:lang w:val="en-US"/>
-              </w:rPr>
-              <w:t>{{ card.</w:t>
-            </w:r>
-            <w:r>
-              <w:rPr>
-                <w:lang w:val="en-US"/>
-              </w:rPr>
-              <w:t>initiators_and_participants</w:t>
-            </w:r>
-            <w:r>
-              <w:rPr>
-                <w:lang w:val="en-US"/>
-              </w:rPr>
-              <w:t xml:space="preserve"> }}</w:t>
+              <w:t xml:space="preserve">{% if </w:t>
+            </w:r>
+            <w:proofErr w:type="spellStart"/>
+            <w:r>
+              <w:rPr>
+                <w:lang w:val="en-US"/>
+              </w:rPr>
+              <w:t>card.state_position</w:t>
+            </w:r>
+            <w:proofErr w:type="spellEnd"/>
+            <w:r>
+              <w:rPr>
+                <w:lang w:val="en-US"/>
+              </w:rPr>
+              <w:t xml:space="preserve"> %}</w:t>
+            </w:r>
+          </w:p>
+          <w:p>
+            <w:pPr>
+              <w:rPr>
+                <w:lang w:val="en-US"/>
+              </w:rPr>
+            </w:pPr>
+            <w:r>
+              <w:rPr>
+                <w:lang w:val="en-US"/>
+              </w:rPr>
+              <w:t xml:space="preserve">{{ </w:t>
+            </w:r>
+            <w:proofErr w:type="spellStart"/>
+            <w:r>
+              <w:rPr>
+                <w:lang w:val="en-US"/>
+              </w:rPr>
+              <w:t>card.</w:t>
+            </w:r>
+            <w:r>
+              <w:rPr>
+                <w:lang w:val="en-US"/>
+              </w:rPr>
+              <w:t>state_position</w:t>
+            </w:r>
+            <w:proofErr w:type="spellEnd"/>
+            <w:r>
+              <w:rPr>
+                <w:lang w:val="en-US"/>
+              </w:rPr>
+              <w:t xml:space="preserve">  }}</w:t>
             </w:r>
           </w:p>
           <w:p>
@@ -3963,7 +5743,35 @@
               <w:rPr>
                 <w:lang w:val="en-US"/>
               </w:rPr>
-              <w:t>{{card|var_verbose_name(“state_position”)}}</w:t>
+              <w:t>{{</w:t>
+            </w:r>
+            <w:proofErr w:type="spellStart"/>
+            <w:r>
+              <w:rPr>
+                <w:lang w:val="en-US"/>
+              </w:rPr>
+              <w:t>card|var_verbose_name</w:t>
+            </w:r>
+            <w:proofErr w:type="spellEnd"/>
+            <w:r>
+              <w:rPr>
+                <w:lang w:val="en-US"/>
+              </w:rPr>
+              <w:t>(“</w:t>
+            </w:r>
+            <w:proofErr w:type="spellStart"/>
+            <w:r>
+              <w:rPr>
+                <w:lang w:val="en-US"/>
+              </w:rPr>
+              <w:t>results_so_far</w:t>
+            </w:r>
+            <w:proofErr w:type="spellEnd"/>
+            <w:r>
+              <w:rPr>
+                <w:lang w:val="en-US"/>
+              </w:rPr>
+              <w:t>”)}}</w:t>
             </w:r>
           </w:p>
         </w:tc>
@@ -3981,32 +5789,54 @@
               <w:rPr>
                 <w:lang w:val="en-US"/>
               </w:rPr>
-              <w:t>{% if card.state_position %}</w:t>
-            </w:r>
-          </w:p>
-          <w:p>
-            <w:pPr>
-              <w:rPr>
-                <w:lang w:val="en-US"/>
-              </w:rPr>
-            </w:pPr>
-            <w:r>
-              <w:rPr>
-                <w:lang w:val="en-US"/>
-              </w:rPr>
-              <w:t>{{ card.</w:t>
-            </w:r>
-            <w:r>
-              <w:rPr>
-                <w:lang w:val="en-US"/>
-              </w:rPr>
-              <w:t>state_position</w:t>
-            </w:r>
-            <w:r>
-              <w:rPr>
-                <w:lang w:val="en-US"/>
-              </w:rPr>
-              <w:t xml:space="preserve">  }}</w:t>
+              <w:t xml:space="preserve">{% if </w:t>
+            </w:r>
+            <w:proofErr w:type="spellStart"/>
+            <w:r>
+              <w:rPr>
+                <w:lang w:val="en-US"/>
+              </w:rPr>
+              <w:t>card.results_so_far</w:t>
+            </w:r>
+            <w:proofErr w:type="spellEnd"/>
+            <w:r>
+              <w:rPr>
+                <w:lang w:val="en-US"/>
+              </w:rPr>
+              <w:t xml:space="preserve"> %}</w:t>
+            </w:r>
+          </w:p>
+          <w:p>
+            <w:pPr>
+              <w:rPr>
+                <w:lang w:val="en-US"/>
+              </w:rPr>
+            </w:pPr>
+            <w:r>
+              <w:rPr>
+                <w:lang w:val="en-US"/>
+              </w:rPr>
+              <w:t xml:space="preserve">{{ </w:t>
+            </w:r>
+            <w:proofErr w:type="spellStart"/>
+            <w:r>
+              <w:rPr>
+                <w:lang w:val="en-US"/>
+              </w:rPr>
+              <w:t>card.</w:t>
+            </w:r>
+            <w:r>
+              <w:rPr>
+                <w:lang w:val="en-US"/>
+              </w:rPr>
+              <w:t>results_so_far</w:t>
+            </w:r>
+            <w:proofErr w:type="spellEnd"/>
+            <w:r>
+              <w:rPr>
+                <w:lang w:val="en-US"/>
+              </w:rPr>
+              <w:t xml:space="preserve"> }}</w:t>
             </w:r>
           </w:p>
           <w:p>
@@ -4066,7 +5896,35 @@
               <w:rPr>
                 <w:lang w:val="en-US"/>
               </w:rPr>
-              <w:t>{{card|var_verbose_name(“results_so_far”)}}</w:t>
+              <w:t>{{</w:t>
+            </w:r>
+            <w:proofErr w:type="spellStart"/>
+            <w:r>
+              <w:rPr>
+                <w:lang w:val="en-US"/>
+              </w:rPr>
+              <w:t>card|var_verbose_name</w:t>
+            </w:r>
+            <w:proofErr w:type="spellEnd"/>
+            <w:r>
+              <w:rPr>
+                <w:lang w:val="en-US"/>
+              </w:rPr>
+              <w:t>(“</w:t>
+            </w:r>
+            <w:proofErr w:type="spellStart"/>
+            <w:r>
+              <w:rPr>
+                <w:lang w:val="en-US"/>
+              </w:rPr>
+              <w:t>additional_information</w:t>
+            </w:r>
+            <w:proofErr w:type="spellEnd"/>
+            <w:r>
+              <w:rPr>
+                <w:lang w:val="en-US"/>
+              </w:rPr>
+              <w:t>”)}}</w:t>
             </w:r>
           </w:p>
         </w:tc>
@@ -4084,27 +5942,49 @@
               <w:rPr>
                 <w:lang w:val="en-US"/>
               </w:rPr>
-              <w:t>{% if card.results_so_far %}</w:t>
-            </w:r>
-          </w:p>
-          <w:p>
-            <w:pPr>
-              <w:rPr>
-                <w:lang w:val="en-US"/>
-              </w:rPr>
-            </w:pPr>
-            <w:r>
-              <w:rPr>
-                <w:lang w:val="en-US"/>
-              </w:rPr>
-              <w:t>{{ card.</w:t>
-            </w:r>
-            <w:r>
-              <w:rPr>
-                <w:lang w:val="en-US"/>
-              </w:rPr>
-              <w:t>results_so_far</w:t>
-            </w:r>
+              <w:t xml:space="preserve">{% if </w:t>
+            </w:r>
+            <w:proofErr w:type="spellStart"/>
+            <w:r>
+              <w:rPr>
+                <w:lang w:val="en-US"/>
+              </w:rPr>
+              <w:t>card.additional_information</w:t>
+            </w:r>
+            <w:proofErr w:type="spellEnd"/>
+            <w:r>
+              <w:rPr>
+                <w:lang w:val="en-US"/>
+              </w:rPr>
+              <w:t xml:space="preserve"> %}</w:t>
+            </w:r>
+          </w:p>
+          <w:p>
+            <w:pPr>
+              <w:rPr>
+                <w:lang w:val="en-US"/>
+              </w:rPr>
+            </w:pPr>
+            <w:r>
+              <w:rPr>
+                <w:lang w:val="en-US"/>
+              </w:rPr>
+              <w:t xml:space="preserve">{{ </w:t>
+            </w:r>
+            <w:proofErr w:type="spellStart"/>
+            <w:r>
+              <w:rPr>
+                <w:lang w:val="en-US"/>
+              </w:rPr>
+              <w:t>card.</w:t>
+            </w:r>
+            <w:r>
+              <w:rPr>
+                <w:lang w:val="en-US"/>
+              </w:rPr>
+              <w:t>additional_information</w:t>
+            </w:r>
+            <w:proofErr w:type="spellEnd"/>
             <w:r>
               <w:rPr>
                 <w:lang w:val="en-US"/>
@@ -4150,6 +6030,7 @@
                 <w:bCs/>
                 <w:lang w:val="en-US"/>
               </w:rPr>
+              <w:lastRenderedPageBreak/>
               <w:t>5.1</w:t>
             </w:r>
           </w:p>
@@ -4169,7 +6050,35 @@
               <w:rPr>
                 <w:lang w:val="en-US"/>
               </w:rPr>
-              <w:t>{{card|var_verbose_name(“additional_information”)}}</w:t>
+              <w:t>{{</w:t>
+            </w:r>
+            <w:proofErr w:type="spellStart"/>
+            <w:r>
+              <w:rPr>
+                <w:lang w:val="en-US"/>
+              </w:rPr>
+              <w:t>card|var_verbose_name</w:t>
+            </w:r>
+            <w:proofErr w:type="spellEnd"/>
+            <w:r>
+              <w:rPr>
+                <w:lang w:val="en-US"/>
+              </w:rPr>
+              <w:t>(“</w:t>
+            </w:r>
+            <w:proofErr w:type="spellStart"/>
+            <w:r>
+              <w:rPr>
+                <w:lang w:val="en-US"/>
+              </w:rPr>
+              <w:t>case_text</w:t>
+            </w:r>
+            <w:proofErr w:type="spellEnd"/>
+            <w:r>
+              <w:rPr>
+                <w:lang w:val="en-US"/>
+              </w:rPr>
+              <w:t>”)}}</w:t>
             </w:r>
           </w:p>
         </w:tc>
@@ -4187,32 +6096,60 @@
               <w:rPr>
                 <w:lang w:val="en-US"/>
               </w:rPr>
-              <w:t>{% if card.additional_information %}</w:t>
-            </w:r>
-          </w:p>
-          <w:p>
-            <w:pPr>
-              <w:rPr>
-                <w:lang w:val="en-US"/>
-              </w:rPr>
-            </w:pPr>
-            <w:r>
-              <w:rPr>
-                <w:lang w:val="en-US"/>
-              </w:rPr>
-              <w:t>{{ card.</w:t>
-            </w:r>
-            <w:r>
-              <w:rPr>
-                <w:lang w:val="en-US"/>
-              </w:rPr>
-              <w:t>additional_information</w:t>
-            </w:r>
-            <w:r>
-              <w:rPr>
-                <w:lang w:val="en-US"/>
-              </w:rPr>
-              <w:t xml:space="preserve"> }}</w:t>
+              <w:t xml:space="preserve">{% if </w:t>
+            </w:r>
+            <w:proofErr w:type="spellStart"/>
+            <w:r>
+              <w:rPr>
+                <w:lang w:val="en-US"/>
+              </w:rPr>
+              <w:t>card.case_text</w:t>
+            </w:r>
+            <w:proofErr w:type="spellEnd"/>
+            <w:r>
+              <w:rPr>
+                <w:lang w:val="en-US"/>
+              </w:rPr>
+              <w:t xml:space="preserve"> %}</w:t>
+            </w:r>
+          </w:p>
+          <w:p>
+            <w:pPr>
+              <w:rPr>
+                <w:lang w:val="en-US"/>
+              </w:rPr>
+            </w:pPr>
+            <w:r>
+              <w:rPr>
+                <w:lang w:val="en-US"/>
+              </w:rPr>
+              <w:t xml:space="preserve">{{ </w:t>
+            </w:r>
+            <w:proofErr w:type="spellStart"/>
+            <w:r>
+              <w:rPr>
+                <w:lang w:val="en-US"/>
+              </w:rPr>
+              <w:t>card.</w:t>
+            </w:r>
+            <w:r>
+              <w:rPr>
+                <w:lang w:val="en-US"/>
+              </w:rPr>
+              <w:t>case_text</w:t>
+            </w:r>
+            <w:proofErr w:type="spellEnd"/>
+            <w:r>
+              <w:rPr>
+                <w:lang w:val="en-US"/>
+              </w:rPr>
+              <w:t xml:space="preserve"> </w:t>
+            </w:r>
+            <w:r>
+              <w:rPr>
+                <w:lang w:val="en-US"/>
+              </w:rPr>
+              <w:t>}}</w:t>
             </w:r>
           </w:p>
           <w:p>
@@ -4253,7 +6190,6 @@
                 <w:bCs/>
                 <w:lang w:val="en-US"/>
               </w:rPr>
-              <w:lastRenderedPageBreak/>
               <w:t>5.2</w:t>
             </w:r>
           </w:p>
@@ -4270,10 +6206,7 @@
               </w:rPr>
             </w:pPr>
             <w:r>
-              <w:rPr>
-                <w:lang w:val="en-US"/>
-              </w:rPr>
-              <w:t>{{card|var_verbose_name(“case_text”)}}</w:t>
+              <w:t>Комментарий</w:t>
             </w:r>
           </w:p>
         </w:tc>
@@ -4291,32 +6224,61 @@
               <w:rPr>
                 <w:lang w:val="en-US"/>
               </w:rPr>
-              <w:t>{% if card.case_text %}</w:t>
-            </w:r>
-          </w:p>
-          <w:p>
-            <w:pPr>
-              <w:rPr>
-                <w:lang w:val="en-US"/>
-              </w:rPr>
-            </w:pPr>
-            <w:r>
-              <w:rPr>
-                <w:lang w:val="en-US"/>
-              </w:rPr>
-              <w:t>{{ card.</w:t>
-            </w:r>
-            <w:r>
-              <w:rPr>
-                <w:lang w:val="en-US"/>
-              </w:rPr>
-              <w:t xml:space="preserve">case_text </w:t>
-            </w:r>
-            <w:r>
-              <w:rPr>
-                <w:lang w:val="en-US"/>
-              </w:rPr>
-              <w:t>}}</w:t>
+              <w:t>{% for item in comments %}</w:t>
+            </w:r>
+          </w:p>
+          <w:p>
+            <w:pPr>
+              <w:rPr>
+                <w:lang w:val="en-US"/>
+              </w:rPr>
+            </w:pPr>
+            <w:r>
+              <w:rPr>
+                <w:lang w:val="en-US"/>
+              </w:rPr>
+              <w:t xml:space="preserve">{% if </w:t>
+            </w:r>
+            <w:proofErr w:type="spellStart"/>
+            <w:r>
+              <w:rPr>
+                <w:lang w:val="en-US"/>
+              </w:rPr>
+              <w:t>item.comment</w:t>
+            </w:r>
+            <w:proofErr w:type="spellEnd"/>
+            <w:r>
+              <w:rPr>
+                <w:lang w:val="en-US"/>
+              </w:rPr>
+              <w:t>%}</w:t>
+            </w:r>
+          </w:p>
+          <w:p>
+            <w:pPr>
+              <w:rPr>
+                <w:lang w:val="en-US"/>
+              </w:rPr>
+            </w:pPr>
+            <w:r>
+              <w:rPr>
+                <w:lang w:val="en-US"/>
+              </w:rPr>
+              <w:t xml:space="preserve">{{ </w:t>
+            </w:r>
+            <w:proofErr w:type="spellStart"/>
+            <w:r>
+              <w:rPr>
+                <w:lang w:val="en-US"/>
+              </w:rPr>
+              <w:t>item.comment</w:t>
+            </w:r>
+            <w:proofErr w:type="spellEnd"/>
+            <w:r>
+              <w:rPr>
+                <w:lang w:val="en-US"/>
+              </w:rPr>
+              <w:t xml:space="preserve"> }}</w:t>
             </w:r>
           </w:p>
           <w:p>
@@ -4332,130 +6294,31 @@
               <w:t>{% endif %}</w:t>
             </w:r>
           </w:p>
-        </w:tc>
-      </w:tr>
-      <w:tr>
-        <w:trPr>
-          <w:trHeight w:val="388"/>
-        </w:trPr>
-        <w:tc>
-          <w:tcPr>
-            <w:tcW w:w="831" w:type="dxa"/>
-          </w:tcPr>
-          <w:p>
-            <w:pPr>
-              <w:jc w:val="center"/>
-              <w:rPr>
-                <w:b/>
-                <w:bCs/>
-                <w:lang w:val="en-US"/>
-              </w:rPr>
-            </w:pPr>
-            <w:r>
-              <w:rPr>
-                <w:b/>
-                <w:bCs/>
-                <w:lang w:val="en-US"/>
-              </w:rPr>
-              <w:t>5.3</w:t>
-            </w:r>
-          </w:p>
-        </w:tc>
-        <w:tc>
-          <w:tcPr>
-            <w:tcW w:w="5654" w:type="dxa"/>
-          </w:tcPr>
-          <w:p>
-            <w:pPr>
-              <w:jc w:val="center"/>
-              <w:rPr>
-                <w:lang w:val="en-US"/>
-              </w:rPr>
-            </w:pPr>
-            <w:r>
-              <w:t>Комментарий</w:t>
-            </w:r>
-          </w:p>
-        </w:tc>
-        <w:tc>
-          <w:tcPr>
-            <w:tcW w:w="3295" w:type="dxa"/>
-          </w:tcPr>
-          <w:p>
-            <w:pPr>
-              <w:rPr>
-                <w:lang w:val="en-US"/>
-              </w:rPr>
-            </w:pPr>
-            <w:r>
-              <w:rPr>
-                <w:lang w:val="en-US"/>
-              </w:rPr>
-              <w:t>{% for item in comments %}</w:t>
-            </w:r>
-          </w:p>
-          <w:p>
-            <w:pPr>
-              <w:rPr>
-                <w:lang w:val="en-US"/>
-              </w:rPr>
-            </w:pPr>
-            <w:r>
-              <w:rPr>
-                <w:lang w:val="en-US"/>
-              </w:rPr>
-              <w:t>{% if item.</w:t>
-            </w:r>
-            <w:r>
-              <w:rPr>
-                <w:lang w:val="en-US"/>
-              </w:rPr>
-              <w:t>comment</w:t>
-            </w:r>
-            <w:r>
-              <w:rPr>
-                <w:lang w:val="en-US"/>
-              </w:rPr>
-              <w:t>%}</w:t>
-            </w:r>
-          </w:p>
-          <w:p>
-            <w:pPr>
-              <w:rPr>
-                <w:lang w:val="en-US"/>
-              </w:rPr>
-            </w:pPr>
-            <w:r>
-              <w:rPr>
-                <w:lang w:val="en-US"/>
-              </w:rPr>
-              <w:t>{{ item.comment }}</w:t>
-            </w:r>
-          </w:p>
-          <w:p>
-            <w:pPr>
-              <w:rPr>
-                <w:lang w:val="en-US"/>
-              </w:rPr>
-            </w:pPr>
-            <w:r>
-              <w:rPr>
-                <w:lang w:val="en-US"/>
-              </w:rPr>
-              <w:t>{% endif %}</w:t>
-            </w:r>
-          </w:p>
-          <w:p>
-            <w:pPr>
-              <w:rPr>
-                <w:lang w:val="en-US"/>
-              </w:rPr>
-            </w:pPr>
-            <w:r>
-              <w:rPr>
-                <w:lang w:val="en-US"/>
-              </w:rPr>
-              <w:t>{% endfor %}</w:t>
+          <w:p>
+            <w:pPr>
+              <w:rPr>
+                <w:lang w:val="en-US"/>
+              </w:rPr>
+            </w:pPr>
+            <w:r>
+              <w:rPr>
+                <w:lang w:val="en-US"/>
+              </w:rPr>
+              <w:t xml:space="preserve">{% </w:t>
+            </w:r>
+            <w:proofErr w:type="spellStart"/>
+            <w:r>
+              <w:rPr>
+                <w:lang w:val="en-US"/>
+              </w:rPr>
+              <w:t>endfor</w:t>
+            </w:r>
+            <w:proofErr w:type="spellEnd"/>
+            <w:r>
+              <w:rPr>
+                <w:lang w:val="en-US"/>
+              </w:rPr>
+              <w:t xml:space="preserve"> %}</w:t>
             </w:r>
           </w:p>
         </w:tc>
@@ -4467,6 +6330,8 @@
           <w:lang w:val="en-US"/>
         </w:rPr>
       </w:pPr>
+      <w:bookmarkStart w:id="0" w:name="_GoBack"/>
+      <w:bookmarkEnd w:id="0"/>
     </w:p>
     <w:p/>
     <w:sectPr>

</xml_diff>